<commit_message>
Circulares de la 642 a 649
</commit_message>
<xml_diff>
--- a/normativa/Anexos/L01T01C04/L01T01C04A03.docx
+++ b/normativa/Anexos/L01T01C04/L01T01C04A03.docx
@@ -1,10 +1,10 @@
 
 <file path=word/document.xml><?xml version="1.0" encoding="utf-8"?>
-<w:document xmlns:wpc="http://schemas.microsoft.com/office/word/2010/wordprocessingCanvas" xmlns:mc="http://schemas.openxmlformats.org/markup-compatibility/2006" xmlns:o="urn:schemas-microsoft-com:office:office" xmlns:r="http://schemas.openxmlformats.org/officeDocument/2006/relationships" xmlns:m="http://schemas.openxmlformats.org/officeDocument/2006/math" xmlns:v="urn:schemas-microsoft-com:vml" xmlns:wp14="http://schemas.microsoft.com/office/word/2010/wordprocessingDrawing" xmlns:wp="http://schemas.openxmlformats.org/drawingml/2006/wordprocessingDrawing" xmlns:w10="urn:schemas-microsoft-com:office:word" xmlns:w="http://schemas.openxmlformats.org/wordprocessingml/2006/main" xmlns:w14="http://schemas.microsoft.com/office/word/2010/wordml" xmlns:w15="http://schemas.microsoft.com/office/word/2012/wordml" xmlns:wpg="http://schemas.microsoft.com/office/word/2010/wordprocessingGroup" xmlns:wpi="http://schemas.microsoft.com/office/word/2010/wordprocessingInk" xmlns:wne="http://schemas.microsoft.com/office/word/2006/wordml" xmlns:wps="http://schemas.microsoft.com/office/word/2010/wordprocessingShape" mc:Ignorable="w14 w15 wp14">
+<w:document xmlns:wpc="http://schemas.microsoft.com/office/word/2010/wordprocessingCanvas" xmlns:cx="http://schemas.microsoft.com/office/drawing/2014/chartex" xmlns:cx1="http://schemas.microsoft.com/office/drawing/2015/9/8/chartex" xmlns:mc="http://schemas.openxmlformats.org/markup-compatibility/2006" xmlns:o="urn:schemas-microsoft-com:office:office" xmlns:r="http://schemas.openxmlformats.org/officeDocument/2006/relationships" xmlns:m="http://schemas.openxmlformats.org/officeDocument/2006/math" xmlns:v="urn:schemas-microsoft-com:vml" xmlns:wp14="http://schemas.microsoft.com/office/word/2010/wordprocessingDrawing" xmlns:wp="http://schemas.openxmlformats.org/drawingml/2006/wordprocessingDrawing" xmlns:w10="urn:schemas-microsoft-com:office:word" xmlns:w="http://schemas.openxmlformats.org/wordprocessingml/2006/main" xmlns:w14="http://schemas.microsoft.com/office/word/2010/wordml" xmlns:w15="http://schemas.microsoft.com/office/word/2012/wordml" xmlns:w16se="http://schemas.microsoft.com/office/word/2015/wordml/symex" xmlns:wpg="http://schemas.microsoft.com/office/word/2010/wordprocessingGroup" xmlns:wpi="http://schemas.microsoft.com/office/word/2010/wordprocessingInk" xmlns:wne="http://schemas.microsoft.com/office/word/2006/wordml" xmlns:wps="http://schemas.microsoft.com/office/word/2010/wordprocessingShape" mc:Ignorable="w14 w15 w16se wp14">
   <w:body>
     <w:p>
       <w:pPr>
-        <w:pStyle w:val="Ttulo2"/>
+        <w:pStyle w:val="Heading2"/>
         <w:numPr>
           <w:ilvl w:val="0"/>
           <w:numId w:val="0"/>
@@ -75,7 +75,7 @@
     </w:p>
     <w:p>
       <w:pPr>
-        <w:pStyle w:val="Ttulo2"/>
+        <w:pStyle w:val="Heading2"/>
         <w:numPr>
           <w:ilvl w:val="0"/>
           <w:numId w:val="0"/>
@@ -172,7 +172,7 @@
     </w:p>
     <w:p>
       <w:pPr>
-        <w:pStyle w:val="Textoindependiente"/>
+        <w:pStyle w:val="BodyText"/>
         <w:ind w:left="432"/>
         <w:rPr>
           <w:spacing w:val="-3"/>
@@ -186,8 +186,18 @@
           <w:sz w:val="24"/>
           <w:lang w:val="es-ES_tradnl"/>
         </w:rPr>
-        <w:t>Yo, ……….</w:t>
-      </w:r>
+        <w:t>Yo, …</w:t>
+      </w:r>
+      <w:proofErr w:type="gramStart"/>
+      <w:r>
+        <w:rPr>
+          <w:spacing w:val="-3"/>
+          <w:sz w:val="24"/>
+          <w:lang w:val="es-ES_tradnl"/>
+        </w:rPr>
+        <w:t>…….</w:t>
+      </w:r>
+      <w:proofErr w:type="gramEnd"/>
       <w:r>
         <w:rPr>
           <w:i/>
@@ -195,15 +205,7 @@
           <w:sz w:val="24"/>
           <w:lang w:val="es-ES_tradnl"/>
         </w:rPr>
-        <w:t>(nombre y apellido de la persona natural o del representante de la empresa………)</w:t>
-      </w:r>
-      <w:r>
-        <w:rPr>
-          <w:spacing w:val="-3"/>
-          <w:sz w:val="24"/>
-          <w:lang w:val="es-ES_tradnl"/>
-        </w:rPr>
-        <w:t xml:space="preserve"> con ……..</w:t>
+        <w:t xml:space="preserve">(nombre y apellido de la persona natural o del representante de la </w:t>
       </w:r>
       <w:r>
         <w:rPr>
@@ -212,19 +214,8 @@
           <w:sz w:val="24"/>
           <w:lang w:val="es-ES_tradnl"/>
         </w:rPr>
-        <w:t xml:space="preserve">(cédula de identidad o </w:t>
-      </w:r>
-      <w:smartTag w:uri="urn:schemas-microsoft-com:office:smarttags" w:element="stockticker">
-        <w:r>
-          <w:rPr>
-            <w:i/>
-            <w:spacing w:val="-3"/>
-            <w:sz w:val="24"/>
-            <w:lang w:val="es-ES_tradnl"/>
-          </w:rPr>
-          <w:t>RUN</w:t>
-        </w:r>
-      </w:smartTag>
+        <w:t>persona jurídica</w:t>
+      </w:r>
       <w:r>
         <w:rPr>
           <w:i/>
@@ -232,7 +223,7 @@
           <w:sz w:val="24"/>
           <w:lang w:val="es-ES_tradnl"/>
         </w:rPr>
-        <w:t xml:space="preserve">) </w:t>
+        <w:t>………)</w:t>
       </w:r>
       <w:r>
         <w:rPr>
@@ -240,103 +231,7 @@
           <w:sz w:val="24"/>
           <w:lang w:val="es-ES_tradnl"/>
         </w:rPr>
-        <w:t>en aplicación del Artículo 1</w:t>
-      </w:r>
-      <w:r>
-        <w:rPr>
-          <w:spacing w:val="-3"/>
-          <w:sz w:val="24"/>
-          <w:lang w:val="es-ES_tradnl"/>
-        </w:rPr>
-        <w:t>57</w:t>
-      </w:r>
-      <w:r>
-        <w:rPr>
-          <w:spacing w:val="-3"/>
-          <w:sz w:val="24"/>
-          <w:lang w:val="es-ES_tradnl"/>
-        </w:rPr>
-        <w:t xml:space="preserve">° numeral </w:t>
-      </w:r>
-      <w:r>
-        <w:rPr>
-          <w:spacing w:val="-3"/>
-          <w:sz w:val="24"/>
-          <w:lang w:val="es-ES_tradnl"/>
-        </w:rPr>
-        <w:t xml:space="preserve">II </w:t>
-      </w:r>
-      <w:r>
-        <w:rPr>
-          <w:spacing w:val="-3"/>
-          <w:sz w:val="24"/>
-          <w:lang w:val="es-ES_tradnl"/>
-        </w:rPr>
-        <w:t xml:space="preserve">de la Ley </w:t>
-      </w:r>
-      <w:r>
-        <w:rPr>
-          <w:spacing w:val="-3"/>
-          <w:sz w:val="24"/>
-          <w:lang w:val="es-ES_tradnl"/>
-        </w:rPr>
-        <w:t xml:space="preserve">N° 393 </w:t>
-      </w:r>
-      <w:r>
-        <w:rPr>
-          <w:spacing w:val="-3"/>
-          <w:sz w:val="24"/>
-          <w:lang w:val="es-ES_tradnl"/>
-        </w:rPr>
-        <w:t xml:space="preserve">de </w:t>
-      </w:r>
-      <w:r>
-        <w:rPr>
-          <w:spacing w:val="-3"/>
-          <w:sz w:val="24"/>
-          <w:lang w:val="es-ES_tradnl"/>
-        </w:rPr>
-        <w:t>Servicios</w:t>
-      </w:r>
-      <w:r>
-        <w:rPr>
-          <w:spacing w:val="-3"/>
-          <w:sz w:val="24"/>
-          <w:lang w:val="es-ES_tradnl"/>
-        </w:rPr>
-        <w:t xml:space="preserve"> Financier</w:t>
-      </w:r>
-      <w:r>
-        <w:rPr>
-          <w:spacing w:val="-3"/>
-          <w:sz w:val="24"/>
-          <w:lang w:val="es-ES_tradnl"/>
-        </w:rPr>
-        <w:t>o</w:t>
-      </w:r>
-      <w:r>
-        <w:rPr>
-          <w:spacing w:val="-3"/>
-          <w:sz w:val="24"/>
-          <w:lang w:val="es-ES_tradnl"/>
-        </w:rPr>
-        <w:t>s (L</w:t>
-      </w:r>
-      <w:r>
-        <w:rPr>
-          <w:spacing w:val="-3"/>
-          <w:sz w:val="24"/>
-          <w:lang w:val="es-ES_tradnl"/>
-        </w:rPr>
-        <w:t>S</w:t>
-      </w:r>
-      <w:r>
-        <w:rPr>
-          <w:spacing w:val="-3"/>
-          <w:sz w:val="24"/>
-          <w:lang w:val="es-ES_tradnl"/>
-        </w:rPr>
-        <w:t>F),</w:t>
+        <w:t xml:space="preserve"> con ……..</w:t>
       </w:r>
       <w:r>
         <w:rPr>
@@ -345,7 +240,7 @@
           <w:sz w:val="24"/>
           <w:lang w:val="es-ES_tradnl"/>
         </w:rPr>
-        <w:t xml:space="preserve"> </w:t>
+        <w:t xml:space="preserve">(cédula de identidad) </w:t>
       </w:r>
       <w:r>
         <w:rPr>
@@ -353,11 +248,184 @@
           <w:sz w:val="24"/>
           <w:lang w:val="es-ES_tradnl"/>
         </w:rPr>
-        <w:t>mediante el presente documento autorizo a la Autoridad de Supervisión del Sistema Financiero (</w:t>
-      </w:r>
+        <w:t xml:space="preserve">en aplicación del </w:t>
+      </w:r>
+      <w:r>
+        <w:rPr>
+          <w:color w:val="0000FF"/>
+          <w:spacing w:val="-3"/>
+          <w:sz w:val="24"/>
+          <w:lang w:val="es-ES_tradnl"/>
+        </w:rPr>
+        <w:t>Artículo 1</w:t>
+      </w:r>
+      <w:r>
+        <w:rPr>
+          <w:color w:val="0000FF"/>
+          <w:spacing w:val="-3"/>
+          <w:sz w:val="24"/>
+          <w:lang w:val="es-ES_tradnl"/>
+        </w:rPr>
+        <w:t>57</w:t>
+      </w:r>
+      <w:r>
+        <w:rPr>
+          <w:color w:val="0000FF"/>
+          <w:spacing w:val="-3"/>
+          <w:sz w:val="24"/>
+          <w:lang w:val="es-ES_tradnl"/>
+        </w:rPr>
+        <w:t xml:space="preserve"> numeral </w:t>
+      </w:r>
+      <w:r>
+        <w:rPr>
+          <w:color w:val="0000FF"/>
+          <w:spacing w:val="-3"/>
+          <w:sz w:val="24"/>
+          <w:lang w:val="es-ES_tradnl"/>
+        </w:rPr>
+        <w:t xml:space="preserve">II </w:t>
+      </w:r>
+      <w:r>
+        <w:rPr>
+          <w:color w:val="0000FF"/>
+          <w:spacing w:val="-3"/>
+          <w:sz w:val="24"/>
+          <w:lang w:val="es-ES_tradnl"/>
+        </w:rPr>
+        <w:t xml:space="preserve">de la Ley </w:t>
+      </w:r>
+      <w:r>
+        <w:rPr>
+          <w:color w:val="0000FF"/>
+          <w:spacing w:val="-3"/>
+          <w:sz w:val="24"/>
+          <w:lang w:val="es-ES_tradnl"/>
+        </w:rPr>
+        <w:t xml:space="preserve">N° 393 </w:t>
+      </w:r>
+      <w:r>
+        <w:rPr>
+          <w:color w:val="0000FF"/>
+          <w:spacing w:val="-3"/>
+          <w:sz w:val="24"/>
+          <w:lang w:val="es-ES_tradnl"/>
+        </w:rPr>
+        <w:t xml:space="preserve">de </w:t>
+      </w:r>
+      <w:r>
+        <w:rPr>
+          <w:color w:val="0000FF"/>
+          <w:spacing w:val="-3"/>
+          <w:sz w:val="24"/>
+          <w:lang w:val="es-ES_tradnl"/>
+        </w:rPr>
+        <w:t>Servicios</w:t>
+      </w:r>
+      <w:r>
+        <w:rPr>
+          <w:color w:val="0000FF"/>
+          <w:spacing w:val="-3"/>
+          <w:sz w:val="24"/>
+          <w:lang w:val="es-ES_tradnl"/>
+        </w:rPr>
+        <w:t xml:space="preserve"> Financier</w:t>
+      </w:r>
+      <w:r>
+        <w:rPr>
+          <w:color w:val="0000FF"/>
+          <w:spacing w:val="-3"/>
+          <w:sz w:val="24"/>
+          <w:lang w:val="es-ES_tradnl"/>
+        </w:rPr>
+        <w:t>o</w:t>
+      </w:r>
+      <w:r>
+        <w:rPr>
+          <w:color w:val="0000FF"/>
+          <w:spacing w:val="-3"/>
+          <w:sz w:val="24"/>
+          <w:lang w:val="es-ES_tradnl"/>
+        </w:rPr>
+        <w:t>s (</w:t>
+      </w:r>
+      <w:proofErr w:type="spellStart"/>
+      <w:r>
+        <w:rPr>
+          <w:color w:val="0000FF"/>
+          <w:spacing w:val="-3"/>
+          <w:sz w:val="24"/>
+          <w:lang w:val="es-ES_tradnl"/>
+        </w:rPr>
+        <w:t>L</w:t>
+      </w:r>
+      <w:r>
+        <w:rPr>
+          <w:color w:val="0000FF"/>
+          <w:spacing w:val="-3"/>
+          <w:sz w:val="24"/>
+          <w:lang w:val="es-ES_tradnl"/>
+        </w:rPr>
+        <w:t>S</w:t>
+      </w:r>
+      <w:r>
+        <w:rPr>
+          <w:color w:val="0000FF"/>
+          <w:spacing w:val="-3"/>
+          <w:sz w:val="24"/>
+          <w:lang w:val="es-ES_tradnl"/>
+        </w:rPr>
+        <w:t>F</w:t>
+      </w:r>
+      <w:proofErr w:type="spellEnd"/>
+      <w:r>
+        <w:rPr>
+          <w:color w:val="0000FF"/>
+          <w:spacing w:val="-3"/>
+          <w:sz w:val="24"/>
+          <w:lang w:val="es-ES_tradnl"/>
+        </w:rPr>
+        <w:t>)</w:t>
+      </w:r>
+      <w:r>
+        <w:rPr>
+          <w:spacing w:val="-3"/>
+          <w:sz w:val="24"/>
+          <w:lang w:val="es-ES_tradnl"/>
+        </w:rPr>
+        <w:t>,</w:t>
+      </w:r>
+      <w:r>
+        <w:rPr>
+          <w:i/>
+          <w:spacing w:val="-3"/>
+          <w:sz w:val="24"/>
+          <w:lang w:val="es-ES_tradnl"/>
+        </w:rPr>
+        <w:t xml:space="preserve"> </w:t>
+      </w:r>
+      <w:r>
+        <w:rPr>
+          <w:spacing w:val="-3"/>
+          <w:sz w:val="24"/>
+          <w:lang w:val="es-ES_tradnl"/>
+        </w:rPr>
+        <w:t xml:space="preserve">mediante el presente documento autorizo a la </w:t>
+      </w:r>
+      <w:r>
+        <w:rPr>
+          <w:color w:val="0000FF"/>
+          <w:spacing w:val="-3"/>
+          <w:sz w:val="24"/>
+          <w:lang w:val="es-ES_tradnl"/>
+        </w:rPr>
+        <w:t>Autoridad de Supervisión del Sistema Financiero (</w:t>
+      </w:r>
+      <w:proofErr w:type="spellStart"/>
       <w:smartTag w:uri="urn:schemas-microsoft-com:office:smarttags" w:element="stockticker">
         <w:r>
           <w:rPr>
+            <w:color w:val="0000FF"/>
             <w:spacing w:val="-3"/>
             <w:sz w:val="24"/>
             <w:lang w:val="es-ES_tradnl"/>
@@ -365,13 +433,23 @@
           <w:t>ASFI</w:t>
         </w:r>
       </w:smartTag>
-      <w:r>
-        <w:rPr>
+      <w:proofErr w:type="spellEnd"/>
+      <w:r>
+        <w:rPr>
+          <w:color w:val="0000FF"/>
           <w:spacing w:val="-3"/>
           <w:sz w:val="24"/>
           <w:lang w:val="es-ES_tradnl"/>
         </w:rPr>
-        <w:t>) a realizar la evaluación, indagación y consultas sobre…………(</w:t>
+        <w:t>)</w:t>
+      </w:r>
+      <w:r>
+        <w:rPr>
+          <w:spacing w:val="-3"/>
+          <w:sz w:val="24"/>
+          <w:lang w:val="es-ES_tradnl"/>
+        </w:rPr>
+        <w:t xml:space="preserve"> a realizar la evaluación, indagación y consultas sobre…………(</w:t>
       </w:r>
       <w:r>
         <w:rPr>
@@ -380,7 +458,25 @@
           <w:sz w:val="24"/>
           <w:lang w:val="es-ES_tradnl"/>
         </w:rPr>
-        <w:t>mi persona / la empresa ………….. a la que represento)</w:t>
+        <w:t>mi persona / la empresa</w:t>
+      </w:r>
+      <w:r>
+        <w:rPr>
+          <w:i/>
+          <w:spacing w:val="-3"/>
+          <w:sz w:val="24"/>
+          <w:lang w:val="es-ES_tradnl"/>
+        </w:rPr>
+        <w:t xml:space="preserve"> o institución</w:t>
+      </w:r>
+      <w:r>
+        <w:rPr>
+          <w:i/>
+          <w:spacing w:val="-3"/>
+          <w:sz w:val="24"/>
+          <w:lang w:val="es-ES_tradnl"/>
+        </w:rPr>
+        <w:t xml:space="preserve"> ………….. a la que represento)</w:t>
       </w:r>
       <w:r>
         <w:rPr>
@@ -570,7 +666,7 @@
     </w:p>
     <w:p>
       <w:pPr>
-        <w:pStyle w:val="Textoindependiente"/>
+        <w:pStyle w:val="BodyText"/>
         <w:rPr>
           <w:b/>
         </w:rPr>
@@ -597,12 +693,14 @@
           <w:noProof/>
         </w:rPr>
       </w:pPr>
-      <w:bookmarkStart w:id="2" w:name="_GoBack"/>
-      <w:bookmarkEnd w:id="2"/>
     </w:p>
     <w:sectPr>
-      <w:headerReference w:type="default" r:id="rId8"/>
-      <w:footerReference w:type="default" r:id="rId9"/>
+      <w:headerReference w:type="even" r:id="rId8"/>
+      <w:headerReference w:type="default" r:id="rId9"/>
+      <w:footerReference w:type="even" r:id="rId10"/>
+      <w:footerReference w:type="default" r:id="rId11"/>
+      <w:headerReference w:type="first" r:id="rId12"/>
+      <w:footerReference w:type="first" r:id="rId13"/>
       <w:footnotePr>
         <w:numRestart w:val="eachSect"/>
       </w:footnotePr>
@@ -617,7 +715,7 @@
 </file>
 
 <file path=word/endnotes.xml><?xml version="1.0" encoding="utf-8"?>
-<w:endnotes xmlns:wpc="http://schemas.microsoft.com/office/word/2010/wordprocessingCanvas" xmlns:mc="http://schemas.openxmlformats.org/markup-compatibility/2006" xmlns:o="urn:schemas-microsoft-com:office:office" xmlns:r="http://schemas.openxmlformats.org/officeDocument/2006/relationships" xmlns:m="http://schemas.openxmlformats.org/officeDocument/2006/math" xmlns:v="urn:schemas-microsoft-com:vml" xmlns:wp14="http://schemas.microsoft.com/office/word/2010/wordprocessingDrawing" xmlns:wp="http://schemas.openxmlformats.org/drawingml/2006/wordprocessingDrawing" xmlns:w10="urn:schemas-microsoft-com:office:word" xmlns:w="http://schemas.openxmlformats.org/wordprocessingml/2006/main" xmlns:w14="http://schemas.microsoft.com/office/word/2010/wordml" xmlns:w15="http://schemas.microsoft.com/office/word/2012/wordml" xmlns:wpg="http://schemas.microsoft.com/office/word/2010/wordprocessingGroup" xmlns:wpi="http://schemas.microsoft.com/office/word/2010/wordprocessingInk" xmlns:wne="http://schemas.microsoft.com/office/word/2006/wordml" xmlns:wps="http://schemas.microsoft.com/office/word/2010/wordprocessingShape" mc:Ignorable="w14 w15 wp14">
+<w:endnotes xmlns:wpc="http://schemas.microsoft.com/office/word/2010/wordprocessingCanvas" xmlns:cx="http://schemas.microsoft.com/office/drawing/2014/chartex" xmlns:cx1="http://schemas.microsoft.com/office/drawing/2015/9/8/chartex" xmlns:mc="http://schemas.openxmlformats.org/markup-compatibility/2006" xmlns:o="urn:schemas-microsoft-com:office:office" xmlns:r="http://schemas.openxmlformats.org/officeDocument/2006/relationships" xmlns:m="http://schemas.openxmlformats.org/officeDocument/2006/math" xmlns:v="urn:schemas-microsoft-com:vml" xmlns:wp14="http://schemas.microsoft.com/office/word/2010/wordprocessingDrawing" xmlns:wp="http://schemas.openxmlformats.org/drawingml/2006/wordprocessingDrawing" xmlns:w10="urn:schemas-microsoft-com:office:word" xmlns:w="http://schemas.openxmlformats.org/wordprocessingml/2006/main" xmlns:w14="http://schemas.microsoft.com/office/word/2010/wordml" xmlns:w15="http://schemas.microsoft.com/office/word/2012/wordml" xmlns:w16se="http://schemas.microsoft.com/office/word/2015/wordml/symex" xmlns:wpg="http://schemas.microsoft.com/office/word/2010/wordprocessingGroup" xmlns:wpi="http://schemas.microsoft.com/office/word/2010/wordprocessingInk" xmlns:wne="http://schemas.microsoft.com/office/word/2006/wordml" xmlns:wps="http://schemas.microsoft.com/office/word/2010/wordprocessingShape" mc:Ignorable="w14 w15 w16se wp14">
   <w:endnote w:type="separator" w:id="-1">
     <w:p>
       <w:r>
@@ -636,7 +734,17 @@
 </file>
 
 <file path=word/footer1.xml><?xml version="1.0" encoding="utf-8"?>
-<w:ftr xmlns:wpc="http://schemas.microsoft.com/office/word/2010/wordprocessingCanvas" xmlns:mc="http://schemas.openxmlformats.org/markup-compatibility/2006" xmlns:o="urn:schemas-microsoft-com:office:office" xmlns:r="http://schemas.openxmlformats.org/officeDocument/2006/relationships" xmlns:m="http://schemas.openxmlformats.org/officeDocument/2006/math" xmlns:v="urn:schemas-microsoft-com:vml" xmlns:wp14="http://schemas.microsoft.com/office/word/2010/wordprocessingDrawing" xmlns:wp="http://schemas.openxmlformats.org/drawingml/2006/wordprocessingDrawing" xmlns:w10="urn:schemas-microsoft-com:office:word" xmlns:w="http://schemas.openxmlformats.org/wordprocessingml/2006/main" xmlns:w14="http://schemas.microsoft.com/office/word/2010/wordml" xmlns:w15="http://schemas.microsoft.com/office/word/2012/wordml" xmlns:wpg="http://schemas.microsoft.com/office/word/2010/wordprocessingGroup" xmlns:wpi="http://schemas.microsoft.com/office/word/2010/wordprocessingInk" xmlns:wne="http://schemas.microsoft.com/office/word/2006/wordml" xmlns:wps="http://schemas.microsoft.com/office/word/2010/wordprocessingShape" mc:Ignorable="w14 w15 wp14">
+<w:ftr xmlns:wpc="http://schemas.microsoft.com/office/word/2010/wordprocessingCanvas" xmlns:cx="http://schemas.microsoft.com/office/drawing/2014/chartex" xmlns:cx1="http://schemas.microsoft.com/office/drawing/2015/9/8/chartex" xmlns:mc="http://schemas.openxmlformats.org/markup-compatibility/2006" xmlns:o="urn:schemas-microsoft-com:office:office" xmlns:r="http://schemas.openxmlformats.org/officeDocument/2006/relationships" xmlns:m="http://schemas.openxmlformats.org/officeDocument/2006/math" xmlns:v="urn:schemas-microsoft-com:vml" xmlns:wp14="http://schemas.microsoft.com/office/word/2010/wordprocessingDrawing" xmlns:wp="http://schemas.openxmlformats.org/drawingml/2006/wordprocessingDrawing" xmlns:w10="urn:schemas-microsoft-com:office:word" xmlns:w="http://schemas.openxmlformats.org/wordprocessingml/2006/main" xmlns:w14="http://schemas.microsoft.com/office/word/2010/wordml" xmlns:w15="http://schemas.microsoft.com/office/word/2012/wordml" xmlns:w16se="http://schemas.microsoft.com/office/word/2015/wordml/symex" xmlns:wpg="http://schemas.microsoft.com/office/word/2010/wordprocessingGroup" xmlns:wpi="http://schemas.microsoft.com/office/word/2010/wordprocessingInk" xmlns:wne="http://schemas.microsoft.com/office/word/2006/wordml" xmlns:wps="http://schemas.microsoft.com/office/word/2010/wordprocessingShape" mc:Ignorable="w14 w15 w16se wp14">
+  <w:p>
+    <w:pPr>
+      <w:pStyle w:val="Footer"/>
+    </w:pPr>
+  </w:p>
+</w:ftr>
+</file>
+
+<file path=word/footer2.xml><?xml version="1.0" encoding="utf-8"?>
+<w:ftr xmlns:wpc="http://schemas.microsoft.com/office/word/2010/wordprocessingCanvas" xmlns:cx="http://schemas.microsoft.com/office/drawing/2014/chartex" xmlns:cx1="http://schemas.microsoft.com/office/drawing/2015/9/8/chartex" xmlns:mc="http://schemas.openxmlformats.org/markup-compatibility/2006" xmlns:o="urn:schemas-microsoft-com:office:office" xmlns:r="http://schemas.openxmlformats.org/officeDocument/2006/relationships" xmlns:m="http://schemas.openxmlformats.org/officeDocument/2006/math" xmlns:v="urn:schemas-microsoft-com:vml" xmlns:wp14="http://schemas.microsoft.com/office/word/2010/wordprocessingDrawing" xmlns:wp="http://schemas.openxmlformats.org/drawingml/2006/wordprocessingDrawing" xmlns:w10="urn:schemas-microsoft-com:office:word" xmlns:w="http://schemas.openxmlformats.org/wordprocessingml/2006/main" xmlns:w14="http://schemas.microsoft.com/office/word/2010/wordml" xmlns:w15="http://schemas.microsoft.com/office/word/2012/wordml" xmlns:w16se="http://schemas.microsoft.com/office/word/2015/wordml/symex" xmlns:wpg="http://schemas.microsoft.com/office/word/2010/wordprocessingGroup" xmlns:wpi="http://schemas.microsoft.com/office/word/2010/wordprocessingInk" xmlns:wne="http://schemas.microsoft.com/office/word/2006/wordml" xmlns:wps="http://schemas.microsoft.com/office/word/2010/wordprocessingShape" mc:Ignorable="w14 w15 w16se wp14">
   <w:p>
     <w:pPr>
       <w:framePr w:w="1764" w:wrap="around" w:vAnchor="text" w:hAnchor="page" w:x="8629" w:y="25"/>
@@ -862,7 +970,7 @@
   </w:p>
   <w:p>
     <w:pPr>
-      <w:pStyle w:val="Piedepgina"/>
+      <w:pStyle w:val="Footer"/>
       <w:rPr>
         <w:sz w:val="18"/>
       </w:rPr>
@@ -928,7 +1036,7 @@
         </mc:Choice>
         <mc:Fallback>
           <w:pict>
-            <v:line w14:anchorId="1B74D5BD" id="Straight Connector 11" o:spid="_x0000_s1026" style="position:absolute;z-index:251662336;visibility:visible;mso-wrap-style:square;mso-width-percent:0;mso-wrap-distance-left:9pt;mso-wrap-distance-top:0;mso-wrap-distance-right:9pt;mso-wrap-distance-bottom:0;mso-position-horizontal:absolute;mso-position-horizontal-relative:text;mso-position-vertical:absolute;mso-position-vertical-relative:text;mso-width-percent:0;mso-width-relative:margin" from="-4.7pt,-1.85pt" to="427.9pt,-1.85pt" o:gfxdata="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" strokecolor="black [3040]"/>
+            <v:line w14:anchorId="3BFBB75E" id="Straight Connector 11" o:spid="_x0000_s1026" style="position:absolute;z-index:251662336;visibility:visible;mso-wrap-style:square;mso-width-percent:0;mso-wrap-distance-left:9pt;mso-wrap-distance-top:0;mso-wrap-distance-right:9pt;mso-wrap-distance-bottom:0;mso-position-horizontal:absolute;mso-position-horizontal-relative:text;mso-position-vertical:absolute;mso-position-vertical-relative:text;mso-width-percent:0;mso-width-relative:margin" from="-4.7pt,-1.85pt" to="427.9pt,-1.85pt" o:gfxdata="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" strokecolor="black [3040]"/>
           </w:pict>
         </mc:Fallback>
       </mc:AlternateContent>
@@ -942,20 +1050,68 @@
   </w:p>
   <w:p>
     <w:pPr>
-      <w:pStyle w:val="Piedepgina"/>
+      <w:pStyle w:val="Footer"/>
     </w:pPr>
     <w:r>
       <w:rPr>
         <w:sz w:val="18"/>
       </w:rPr>
-      <w:t>Circular ASFI/263/2014 (última)</w:t>
+      <w:t xml:space="preserve">Circular </w:t>
+    </w:r>
+    <w:r>
+      <w:rPr>
+        <w:sz w:val="18"/>
+      </w:rPr>
+      <w:t>ASFI/</w:t>
+    </w:r>
+    <w:r>
+      <w:rPr>
+        <w:sz w:val="18"/>
+      </w:rPr>
+      <w:t>648</w:t>
+    </w:r>
+    <w:r>
+      <w:rPr>
+        <w:sz w:val="18"/>
+      </w:rPr>
+      <w:t>/</w:t>
+    </w:r>
+    <w:r>
+      <w:rPr>
+        <w:sz w:val="18"/>
+      </w:rPr>
+      <w:t>2020</w:t>
+    </w:r>
+    <w:bookmarkStart w:id="2" w:name="_GoBack"/>
+    <w:bookmarkEnd w:id="2"/>
+    <w:r>
+      <w:rPr>
+        <w:sz w:val="18"/>
+      </w:rPr>
+      <w:t xml:space="preserve"> </w:t>
+    </w:r>
+    <w:r>
+      <w:rPr>
+        <w:sz w:val="18"/>
+      </w:rPr>
+      <w:t>(última)</w:t>
     </w:r>
   </w:p>
 </w:ftr>
 </file>
 
+<file path=word/footer3.xml><?xml version="1.0" encoding="utf-8"?>
+<w:ftr xmlns:wpc="http://schemas.microsoft.com/office/word/2010/wordprocessingCanvas" xmlns:cx="http://schemas.microsoft.com/office/drawing/2014/chartex" xmlns:cx1="http://schemas.microsoft.com/office/drawing/2015/9/8/chartex" xmlns:mc="http://schemas.openxmlformats.org/markup-compatibility/2006" xmlns:o="urn:schemas-microsoft-com:office:office" xmlns:r="http://schemas.openxmlformats.org/officeDocument/2006/relationships" xmlns:m="http://schemas.openxmlformats.org/officeDocument/2006/math" xmlns:v="urn:schemas-microsoft-com:vml" xmlns:wp14="http://schemas.microsoft.com/office/word/2010/wordprocessingDrawing" xmlns:wp="http://schemas.openxmlformats.org/drawingml/2006/wordprocessingDrawing" xmlns:w10="urn:schemas-microsoft-com:office:word" xmlns:w="http://schemas.openxmlformats.org/wordprocessingml/2006/main" xmlns:w14="http://schemas.microsoft.com/office/word/2010/wordml" xmlns:w15="http://schemas.microsoft.com/office/word/2012/wordml" xmlns:w16se="http://schemas.microsoft.com/office/word/2015/wordml/symex" xmlns:wpg="http://schemas.microsoft.com/office/word/2010/wordprocessingGroup" xmlns:wpi="http://schemas.microsoft.com/office/word/2010/wordprocessingInk" xmlns:wne="http://schemas.microsoft.com/office/word/2006/wordml" xmlns:wps="http://schemas.microsoft.com/office/word/2010/wordprocessingShape" mc:Ignorable="w14 w15 w16se wp14">
+  <w:p>
+    <w:pPr>
+      <w:pStyle w:val="Footer"/>
+    </w:pPr>
+  </w:p>
+</w:ftr>
+</file>
+
 <file path=word/footnotes.xml><?xml version="1.0" encoding="utf-8"?>
-<w:footnotes xmlns:wpc="http://schemas.microsoft.com/office/word/2010/wordprocessingCanvas" xmlns:mc="http://schemas.openxmlformats.org/markup-compatibility/2006" xmlns:o="urn:schemas-microsoft-com:office:office" xmlns:r="http://schemas.openxmlformats.org/officeDocument/2006/relationships" xmlns:m="http://schemas.openxmlformats.org/officeDocument/2006/math" xmlns:v="urn:schemas-microsoft-com:vml" xmlns:wp14="http://schemas.microsoft.com/office/word/2010/wordprocessingDrawing" xmlns:wp="http://schemas.openxmlformats.org/drawingml/2006/wordprocessingDrawing" xmlns:w10="urn:schemas-microsoft-com:office:word" xmlns:w="http://schemas.openxmlformats.org/wordprocessingml/2006/main" xmlns:w14="http://schemas.microsoft.com/office/word/2010/wordml" xmlns:w15="http://schemas.microsoft.com/office/word/2012/wordml" xmlns:wpg="http://schemas.microsoft.com/office/word/2010/wordprocessingGroup" xmlns:wpi="http://schemas.microsoft.com/office/word/2010/wordprocessingInk" xmlns:wne="http://schemas.microsoft.com/office/word/2006/wordml" xmlns:wps="http://schemas.microsoft.com/office/word/2010/wordprocessingShape" mc:Ignorable="w14 w15 wp14">
+<w:footnotes xmlns:wpc="http://schemas.microsoft.com/office/word/2010/wordprocessingCanvas" xmlns:cx="http://schemas.microsoft.com/office/drawing/2014/chartex" xmlns:cx1="http://schemas.microsoft.com/office/drawing/2015/9/8/chartex" xmlns:mc="http://schemas.openxmlformats.org/markup-compatibility/2006" xmlns:o="urn:schemas-microsoft-com:office:office" xmlns:r="http://schemas.openxmlformats.org/officeDocument/2006/relationships" xmlns:m="http://schemas.openxmlformats.org/officeDocument/2006/math" xmlns:v="urn:schemas-microsoft-com:vml" xmlns:wp14="http://schemas.microsoft.com/office/word/2010/wordprocessingDrawing" xmlns:wp="http://schemas.openxmlformats.org/drawingml/2006/wordprocessingDrawing" xmlns:w10="urn:schemas-microsoft-com:office:word" xmlns:w="http://schemas.openxmlformats.org/wordprocessingml/2006/main" xmlns:w14="http://schemas.microsoft.com/office/word/2010/wordml" xmlns:w15="http://schemas.microsoft.com/office/word/2012/wordml" xmlns:w16se="http://schemas.microsoft.com/office/word/2015/wordml/symex" xmlns:wpg="http://schemas.microsoft.com/office/word/2010/wordprocessingGroup" xmlns:wpi="http://schemas.microsoft.com/office/word/2010/wordprocessingInk" xmlns:wne="http://schemas.microsoft.com/office/word/2006/wordml" xmlns:wps="http://schemas.microsoft.com/office/word/2010/wordprocessingShape" mc:Ignorable="w14 w15 w16se wp14">
   <w:footnote w:type="separator" w:id="-1">
     <w:p>
       <w:r>
@@ -974,10 +1130,20 @@
 </file>
 
 <file path=word/header1.xml><?xml version="1.0" encoding="utf-8"?>
-<w:hdr xmlns:wpc="http://schemas.microsoft.com/office/word/2010/wordprocessingCanvas" xmlns:mc="http://schemas.openxmlformats.org/markup-compatibility/2006" xmlns:o="urn:schemas-microsoft-com:office:office" xmlns:r="http://schemas.openxmlformats.org/officeDocument/2006/relationships" xmlns:m="http://schemas.openxmlformats.org/officeDocument/2006/math" xmlns:v="urn:schemas-microsoft-com:vml" xmlns:wp14="http://schemas.microsoft.com/office/word/2010/wordprocessingDrawing" xmlns:wp="http://schemas.openxmlformats.org/drawingml/2006/wordprocessingDrawing" xmlns:w10="urn:schemas-microsoft-com:office:word" xmlns:w="http://schemas.openxmlformats.org/wordprocessingml/2006/main" xmlns:w14="http://schemas.microsoft.com/office/word/2010/wordml" xmlns:w15="http://schemas.microsoft.com/office/word/2012/wordml" xmlns:wpg="http://schemas.microsoft.com/office/word/2010/wordprocessingGroup" xmlns:wpi="http://schemas.microsoft.com/office/word/2010/wordprocessingInk" xmlns:wne="http://schemas.microsoft.com/office/word/2006/wordml" xmlns:wps="http://schemas.microsoft.com/office/word/2010/wordprocessingShape" mc:Ignorable="w14 w15 wp14">
+<w:hdr xmlns:wpc="http://schemas.microsoft.com/office/word/2010/wordprocessingCanvas" xmlns:cx="http://schemas.microsoft.com/office/drawing/2014/chartex" xmlns:cx1="http://schemas.microsoft.com/office/drawing/2015/9/8/chartex" xmlns:mc="http://schemas.openxmlformats.org/markup-compatibility/2006" xmlns:o="urn:schemas-microsoft-com:office:office" xmlns:r="http://schemas.openxmlformats.org/officeDocument/2006/relationships" xmlns:m="http://schemas.openxmlformats.org/officeDocument/2006/math" xmlns:v="urn:schemas-microsoft-com:vml" xmlns:wp14="http://schemas.microsoft.com/office/word/2010/wordprocessingDrawing" xmlns:wp="http://schemas.openxmlformats.org/drawingml/2006/wordprocessingDrawing" xmlns:w10="urn:schemas-microsoft-com:office:word" xmlns:w="http://schemas.openxmlformats.org/wordprocessingml/2006/main" xmlns:w14="http://schemas.microsoft.com/office/word/2010/wordml" xmlns:w15="http://schemas.microsoft.com/office/word/2012/wordml" xmlns:w16se="http://schemas.microsoft.com/office/word/2015/wordml/symex" xmlns:wpg="http://schemas.microsoft.com/office/word/2010/wordprocessingGroup" xmlns:wpi="http://schemas.microsoft.com/office/word/2010/wordprocessingInk" xmlns:wne="http://schemas.microsoft.com/office/word/2006/wordml" xmlns:wps="http://schemas.microsoft.com/office/word/2010/wordprocessingShape" mc:Ignorable="w14 w15 w16se wp14">
   <w:p>
     <w:pPr>
-      <w:pStyle w:val="Encabezado"/>
+      <w:pStyle w:val="Header"/>
+    </w:pPr>
+  </w:p>
+</w:hdr>
+</file>
+
+<file path=word/header2.xml><?xml version="1.0" encoding="utf-8"?>
+<w:hdr xmlns:wpc="http://schemas.microsoft.com/office/word/2010/wordprocessingCanvas" xmlns:cx="http://schemas.microsoft.com/office/drawing/2014/chartex" xmlns:cx1="http://schemas.microsoft.com/office/drawing/2015/9/8/chartex" xmlns:mc="http://schemas.openxmlformats.org/markup-compatibility/2006" xmlns:o="urn:schemas-microsoft-com:office:office" xmlns:r="http://schemas.openxmlformats.org/officeDocument/2006/relationships" xmlns:m="http://schemas.openxmlformats.org/officeDocument/2006/math" xmlns:v="urn:schemas-microsoft-com:vml" xmlns:wp14="http://schemas.microsoft.com/office/word/2010/wordprocessingDrawing" xmlns:wp="http://schemas.openxmlformats.org/drawingml/2006/wordprocessingDrawing" xmlns:w10="urn:schemas-microsoft-com:office:word" xmlns:w="http://schemas.openxmlformats.org/wordprocessingml/2006/main" xmlns:w14="http://schemas.microsoft.com/office/word/2010/wordml" xmlns:w15="http://schemas.microsoft.com/office/word/2012/wordml" xmlns:w16se="http://schemas.microsoft.com/office/word/2015/wordml/symex" xmlns:wpg="http://schemas.microsoft.com/office/word/2010/wordprocessingGroup" xmlns:wpi="http://schemas.microsoft.com/office/word/2010/wordprocessingInk" xmlns:wne="http://schemas.microsoft.com/office/word/2006/wordml" xmlns:wps="http://schemas.microsoft.com/office/word/2010/wordprocessingShape" mc:Ignorable="w14 w15 w16se wp14">
+  <w:p>
+    <w:pPr>
+      <w:pStyle w:val="Header"/>
       <w:spacing w:after="240"/>
       <w:jc w:val="right"/>
       <w:rPr>
@@ -997,7 +1163,7 @@
   </w:p>
   <w:p>
     <w:pPr>
-      <w:pStyle w:val="Encabezado"/>
+      <w:pStyle w:val="Header"/>
       <w:spacing w:after="240"/>
       <w:jc w:val="center"/>
       <w:rPr>
@@ -1056,9 +1222,19 @@
 </w:hdr>
 </file>
 
+<file path=word/header3.xml><?xml version="1.0" encoding="utf-8"?>
+<w:hdr xmlns:wpc="http://schemas.microsoft.com/office/word/2010/wordprocessingCanvas" xmlns:cx="http://schemas.microsoft.com/office/drawing/2014/chartex" xmlns:cx1="http://schemas.microsoft.com/office/drawing/2015/9/8/chartex" xmlns:mc="http://schemas.openxmlformats.org/markup-compatibility/2006" xmlns:o="urn:schemas-microsoft-com:office:office" xmlns:r="http://schemas.openxmlformats.org/officeDocument/2006/relationships" xmlns:m="http://schemas.openxmlformats.org/officeDocument/2006/math" xmlns:v="urn:schemas-microsoft-com:vml" xmlns:wp14="http://schemas.microsoft.com/office/word/2010/wordprocessingDrawing" xmlns:wp="http://schemas.openxmlformats.org/drawingml/2006/wordprocessingDrawing" xmlns:w10="urn:schemas-microsoft-com:office:word" xmlns:w="http://schemas.openxmlformats.org/wordprocessingml/2006/main" xmlns:w14="http://schemas.microsoft.com/office/word/2010/wordml" xmlns:w15="http://schemas.microsoft.com/office/word/2012/wordml" xmlns:w16se="http://schemas.microsoft.com/office/word/2015/wordml/symex" xmlns:wpg="http://schemas.microsoft.com/office/word/2010/wordprocessingGroup" xmlns:wpi="http://schemas.microsoft.com/office/word/2010/wordprocessingInk" xmlns:wne="http://schemas.microsoft.com/office/word/2006/wordml" xmlns:wps="http://schemas.microsoft.com/office/word/2010/wordprocessingShape" mc:Ignorable="w14 w15 w16se wp14">
+  <w:p>
+    <w:pPr>
+      <w:pStyle w:val="Header"/>
+    </w:pPr>
+  </w:p>
+</w:hdr>
+</file>
+
 <file path=word/numbering.xml><?xml version="1.0" encoding="utf-8"?>
-<w:numbering xmlns:wpc="http://schemas.microsoft.com/office/word/2010/wordprocessingCanvas" xmlns:mc="http://schemas.openxmlformats.org/markup-compatibility/2006" xmlns:o="urn:schemas-microsoft-com:office:office" xmlns:r="http://schemas.openxmlformats.org/officeDocument/2006/relationships" xmlns:m="http://schemas.openxmlformats.org/officeDocument/2006/math" xmlns:v="urn:schemas-microsoft-com:vml" xmlns:wp14="http://schemas.microsoft.com/office/word/2010/wordprocessingDrawing" xmlns:wp="http://schemas.openxmlformats.org/drawingml/2006/wordprocessingDrawing" xmlns:w10="urn:schemas-microsoft-com:office:word" xmlns:w="http://schemas.openxmlformats.org/wordprocessingml/2006/main" xmlns:w14="http://schemas.microsoft.com/office/word/2010/wordml" xmlns:w15="http://schemas.microsoft.com/office/word/2012/wordml" xmlns:wpg="http://schemas.microsoft.com/office/word/2010/wordprocessingGroup" xmlns:wpi="http://schemas.microsoft.com/office/word/2010/wordprocessingInk" xmlns:wne="http://schemas.microsoft.com/office/word/2006/wordml" xmlns:wps="http://schemas.microsoft.com/office/word/2010/wordprocessingShape" mc:Ignorable="w14 w15 wp14">
-  <w:abstractNum w:abstractNumId="0">
+<w:numbering xmlns:wpc="http://schemas.microsoft.com/office/word/2010/wordprocessingCanvas" xmlns:cx="http://schemas.microsoft.com/office/drawing/2014/chartex" xmlns:cx1="http://schemas.microsoft.com/office/drawing/2015/9/8/chartex" xmlns:mc="http://schemas.openxmlformats.org/markup-compatibility/2006" xmlns:o="urn:schemas-microsoft-com:office:office" xmlns:r="http://schemas.openxmlformats.org/officeDocument/2006/relationships" xmlns:m="http://schemas.openxmlformats.org/officeDocument/2006/math" xmlns:v="urn:schemas-microsoft-com:vml" xmlns:wp14="http://schemas.microsoft.com/office/word/2010/wordprocessingDrawing" xmlns:wp="http://schemas.openxmlformats.org/drawingml/2006/wordprocessingDrawing" xmlns:w10="urn:schemas-microsoft-com:office:word" xmlns:w="http://schemas.openxmlformats.org/wordprocessingml/2006/main" xmlns:w14="http://schemas.microsoft.com/office/word/2010/wordml" xmlns:w15="http://schemas.microsoft.com/office/word/2012/wordml" xmlns:w16se="http://schemas.microsoft.com/office/word/2015/wordml/symex" xmlns:wpg="http://schemas.microsoft.com/office/word/2010/wordprocessingGroup" xmlns:wpi="http://schemas.microsoft.com/office/word/2010/wordprocessingInk" xmlns:wne="http://schemas.microsoft.com/office/word/2006/wordml" xmlns:wps="http://schemas.microsoft.com/office/word/2010/wordprocessingShape" mc:Ignorable="w14 w15 w16se wp14">
+  <w:abstractNum w:abstractNumId="0" w15:restartNumberingAfterBreak="0">
     <w:nsid w:val="00B1246B"/>
     <w:multiLevelType w:val="multilevel"/>
     <w:tmpl w:val="2D4C2BE4"/>
@@ -1217,7 +1393,7 @@
       </w:rPr>
     </w:lvl>
   </w:abstractNum>
-  <w:abstractNum w:abstractNumId="1">
+  <w:abstractNum w:abstractNumId="1" w15:restartNumberingAfterBreak="0">
     <w:nsid w:val="06243B8C"/>
     <w:multiLevelType w:val="multilevel"/>
     <w:tmpl w:val="0D6E9DC8"/>
@@ -1239,13 +1415,18 @@
         <w:caps w:val="0"/>
         <w:strike w:val="0"/>
         <w:dstrike w:val="0"/>
-        <w:outline w:val="0"/>
-        <w:shadow w:val="0"/>
-        <w:emboss w:val="0"/>
-        <w:imprint w:val="0"/>
         <w:vanish w:val="0"/>
+        <w:color w:val="000000"/>
         <w:sz w:val="22"/>
         <w:vertAlign w:val="baseline"/>
+        <w14:shadow w14:blurRad="0" w14:dist="0" w14:dir="0" w14:sx="0" w14:sy="0" w14:kx="0" w14:ky="0" w14:algn="none">
+          <w14:srgbClr w14:val="000000"/>
+        </w14:shadow>
+        <w14:textOutline w14:w="0" w14:cap="rnd" w14:cmpd="sng" w14:algn="ctr">
+          <w14:noFill/>
+          <w14:prstDash w14:val="solid"/>
+          <w14:bevel/>
+        </w14:textOutline>
       </w:rPr>
     </w:lvl>
     <w:lvl w:ilvl="1">
@@ -1375,7 +1556,7 @@
       </w:rPr>
     </w:lvl>
   </w:abstractNum>
-  <w:abstractNum w:abstractNumId="2">
+  <w:abstractNum w:abstractNumId="2" w15:restartNumberingAfterBreak="0">
     <w:nsid w:val="0C710E40"/>
     <w:multiLevelType w:val="hybridMultilevel"/>
     <w:tmpl w:val="D4F45478"/>
@@ -1467,7 +1648,7 @@
       </w:pPr>
     </w:lvl>
   </w:abstractNum>
-  <w:abstractNum w:abstractNumId="3">
+  <w:abstractNum w:abstractNumId="3" w15:restartNumberingAfterBreak="0">
     <w:nsid w:val="10704512"/>
     <w:multiLevelType w:val="hybridMultilevel"/>
     <w:tmpl w:val="D3C840C4"/>
@@ -1584,7 +1765,7 @@
       </w:pPr>
     </w:lvl>
   </w:abstractNum>
-  <w:abstractNum w:abstractNumId="4">
+  <w:abstractNum w:abstractNumId="4" w15:restartNumberingAfterBreak="0">
     <w:nsid w:val="12A61C80"/>
     <w:multiLevelType w:val="hybridMultilevel"/>
     <w:tmpl w:val="3B2C5348"/>
@@ -1700,7 +1881,7 @@
       </w:pPr>
     </w:lvl>
   </w:abstractNum>
-  <w:abstractNum w:abstractNumId="5">
+  <w:abstractNum w:abstractNumId="5" w15:restartNumberingAfterBreak="0">
     <w:nsid w:val="17D6225C"/>
     <w:multiLevelType w:val="hybridMultilevel"/>
     <w:tmpl w:val="06FA1F1E"/>
@@ -1822,520 +2003,13 @@
       </w:pPr>
     </w:lvl>
   </w:abstractNum>
-  <w:abstractNum w:abstractNumId="6">
+  <w:abstractNum w:abstractNumId="6" w15:restartNumberingAfterBreak="0">
     <w:nsid w:val="1A310192"/>
     <w:multiLevelType w:val="multilevel"/>
     <w:tmpl w:val="5D68D5BE"/>
     <w:lvl w:ilvl="0">
       <w:start w:val="1"/>
       <w:numFmt w:val="decimal"/>
-      <w:lvlText w:val="Artículo %1° -"/>
-      <w:lvlJc w:val="left"/>
-      <w:pPr>
-        <w:tabs>
-          <w:tab w:val="num" w:pos="1440"/>
-        </w:tabs>
-        <w:ind w:left="0" w:firstLine="0"/>
-      </w:pPr>
-      <w:rPr>
-        <w:rFonts w:ascii="Times New Roman" w:hAnsi="Times New Roman" w:hint="default"/>
-        <w:b/>
-        <w:i w:val="0"/>
-        <w:caps w:val="0"/>
-        <w:strike w:val="0"/>
-        <w:dstrike w:val="0"/>
-        <w:outline w:val="0"/>
-        <w:shadow w:val="0"/>
-        <w:emboss w:val="0"/>
-        <w:imprint w:val="0"/>
-        <w:vanish w:val="0"/>
-        <w:sz w:val="22"/>
-        <w:vertAlign w:val="baseline"/>
-      </w:rPr>
-    </w:lvl>
-    <w:lvl w:ilvl="1">
-      <w:start w:val="1"/>
-      <w:numFmt w:val="decimal"/>
-      <w:lvlText w:val="%2.%1"/>
-      <w:lvlJc w:val="left"/>
-      <w:pPr>
-        <w:tabs>
-          <w:tab w:val="num" w:pos="792"/>
-        </w:tabs>
-        <w:ind w:left="720" w:hanging="288"/>
-      </w:pPr>
-      <w:rPr>
-        <w:rFonts w:ascii="Times New Roman" w:hAnsi="Times New Roman" w:hint="default"/>
-        <w:b/>
-        <w:i w:val="0"/>
-        <w:sz w:val="22"/>
-      </w:rPr>
-    </w:lvl>
-    <w:lvl w:ilvl="2">
-      <w:start w:val="1"/>
-      <w:numFmt w:val="bullet"/>
-      <w:lvlText w:val=""/>
-      <w:lvlJc w:val="left"/>
-      <w:pPr>
-        <w:tabs>
-          <w:tab w:val="num" w:pos="1296"/>
-        </w:tabs>
-        <w:ind w:left="1296" w:hanging="432"/>
-      </w:pPr>
-      <w:rPr>
-        <w:rFonts w:ascii="Symbol" w:hAnsi="Symbol" w:hint="default"/>
-        <w:b/>
-        <w:i w:val="0"/>
-        <w:sz w:val="16"/>
-      </w:rPr>
-    </w:lvl>
-    <w:lvl w:ilvl="3">
-      <w:start w:val="1"/>
-      <w:numFmt w:val="decimal"/>
-      <w:lvlText w:val="(%4)"/>
-      <w:lvlJc w:val="left"/>
-      <w:pPr>
-        <w:tabs>
-          <w:tab w:val="num" w:pos="1440"/>
-        </w:tabs>
-        <w:ind w:left="1440" w:hanging="360"/>
-      </w:pPr>
-      <w:rPr>
-        <w:rFonts w:hint="default"/>
-      </w:rPr>
-    </w:lvl>
-    <w:lvl w:ilvl="4">
-      <w:start w:val="1"/>
-      <w:numFmt w:val="lowerLetter"/>
-      <w:lvlText w:val="(%5)"/>
-      <w:lvlJc w:val="left"/>
-      <w:pPr>
-        <w:tabs>
-          <w:tab w:val="num" w:pos="1800"/>
-        </w:tabs>
-        <w:ind w:left="1800" w:hanging="360"/>
-      </w:pPr>
-      <w:rPr>
-        <w:rFonts w:hint="default"/>
-      </w:rPr>
-    </w:lvl>
-    <w:lvl w:ilvl="5">
-      <w:start w:val="1"/>
-      <w:numFmt w:val="lowerRoman"/>
-      <w:lvlText w:val="(%6)"/>
-      <w:lvlJc w:val="left"/>
-      <w:pPr>
-        <w:tabs>
-          <w:tab w:val="num" w:pos="2160"/>
-        </w:tabs>
-        <w:ind w:left="2160" w:hanging="360"/>
-      </w:pPr>
-      <w:rPr>
-        <w:rFonts w:hint="default"/>
-      </w:rPr>
-    </w:lvl>
-    <w:lvl w:ilvl="6">
-      <w:start w:val="1"/>
-      <w:numFmt w:val="decimal"/>
-      <w:lvlText w:val="%7."/>
-      <w:lvlJc w:val="left"/>
-      <w:pPr>
-        <w:tabs>
-          <w:tab w:val="num" w:pos="2520"/>
-        </w:tabs>
-        <w:ind w:left="2520" w:hanging="360"/>
-      </w:pPr>
-      <w:rPr>
-        <w:rFonts w:hint="default"/>
-      </w:rPr>
-    </w:lvl>
-    <w:lvl w:ilvl="7">
-      <w:start w:val="1"/>
-      <w:numFmt w:val="lowerLetter"/>
-      <w:lvlText w:val="%8."/>
-      <w:lvlJc w:val="left"/>
-      <w:pPr>
-        <w:tabs>
-          <w:tab w:val="num" w:pos="2880"/>
-        </w:tabs>
-        <w:ind w:left="2880" w:hanging="360"/>
-      </w:pPr>
-      <w:rPr>
-        <w:rFonts w:hint="default"/>
-      </w:rPr>
-    </w:lvl>
-    <w:lvl w:ilvl="8">
-      <w:start w:val="1"/>
-      <w:numFmt w:val="lowerRoman"/>
-      <w:lvlText w:val="%9."/>
-      <w:lvlJc w:val="left"/>
-      <w:pPr>
-        <w:tabs>
-          <w:tab w:val="num" w:pos="3240"/>
-        </w:tabs>
-        <w:ind w:left="3240" w:hanging="360"/>
-      </w:pPr>
-      <w:rPr>
-        <w:rFonts w:hint="default"/>
-      </w:rPr>
-    </w:lvl>
-  </w:abstractNum>
-  <w:abstractNum w:abstractNumId="7">
-    <w:nsid w:val="22E613BC"/>
-    <w:multiLevelType w:val="hybridMultilevel"/>
-    <w:tmpl w:val="91CCCB5E"/>
-    <w:lvl w:ilvl="0" w:tplc="2E469118">
-      <w:start w:val="1"/>
-      <w:numFmt w:val="decimal"/>
-      <w:lvlText w:val="%1."/>
-      <w:lvlJc w:val="left"/>
-      <w:pPr>
-        <w:tabs>
-          <w:tab w:val="num" w:pos="360"/>
-        </w:tabs>
-        <w:ind w:left="360" w:hanging="360"/>
-      </w:pPr>
-      <w:rPr>
-        <w:b/>
-      </w:rPr>
-    </w:lvl>
-    <w:lvl w:ilvl="1" w:tplc="04090019">
-      <w:start w:val="1"/>
-      <w:numFmt w:val="lowerLetter"/>
-      <w:lvlText w:val="%2."/>
-      <w:lvlJc w:val="left"/>
-      <w:pPr>
-        <w:tabs>
-          <w:tab w:val="num" w:pos="1440"/>
-        </w:tabs>
-        <w:ind w:left="1440" w:hanging="360"/>
-      </w:pPr>
-    </w:lvl>
-    <w:lvl w:ilvl="2" w:tplc="0409001B" w:tentative="1">
-      <w:start w:val="1"/>
-      <w:numFmt w:val="lowerRoman"/>
-      <w:lvlText w:val="%3."/>
-      <w:lvlJc w:val="right"/>
-      <w:pPr>
-        <w:tabs>
-          <w:tab w:val="num" w:pos="2160"/>
-        </w:tabs>
-        <w:ind w:left="2160" w:hanging="180"/>
-      </w:pPr>
-    </w:lvl>
-    <w:lvl w:ilvl="3" w:tplc="0409000F" w:tentative="1">
-      <w:start w:val="1"/>
-      <w:numFmt w:val="decimal"/>
-      <w:lvlText w:val="%4."/>
-      <w:lvlJc w:val="left"/>
-      <w:pPr>
-        <w:tabs>
-          <w:tab w:val="num" w:pos="2880"/>
-        </w:tabs>
-        <w:ind w:left="2880" w:hanging="360"/>
-      </w:pPr>
-    </w:lvl>
-    <w:lvl w:ilvl="4" w:tplc="04090019" w:tentative="1">
-      <w:start w:val="1"/>
-      <w:numFmt w:val="lowerLetter"/>
-      <w:lvlText w:val="%5."/>
-      <w:lvlJc w:val="left"/>
-      <w:pPr>
-        <w:tabs>
-          <w:tab w:val="num" w:pos="3600"/>
-        </w:tabs>
-        <w:ind w:left="3600" w:hanging="360"/>
-      </w:pPr>
-    </w:lvl>
-    <w:lvl w:ilvl="5" w:tplc="0409001B" w:tentative="1">
-      <w:start w:val="1"/>
-      <w:numFmt w:val="lowerRoman"/>
-      <w:lvlText w:val="%6."/>
-      <w:lvlJc w:val="right"/>
-      <w:pPr>
-        <w:tabs>
-          <w:tab w:val="num" w:pos="4320"/>
-        </w:tabs>
-        <w:ind w:left="4320" w:hanging="180"/>
-      </w:pPr>
-    </w:lvl>
-    <w:lvl w:ilvl="6" w:tplc="0409000F" w:tentative="1">
-      <w:start w:val="1"/>
-      <w:numFmt w:val="decimal"/>
-      <w:lvlText w:val="%7."/>
-      <w:lvlJc w:val="left"/>
-      <w:pPr>
-        <w:tabs>
-          <w:tab w:val="num" w:pos="5040"/>
-        </w:tabs>
-        <w:ind w:left="5040" w:hanging="360"/>
-      </w:pPr>
-    </w:lvl>
-    <w:lvl w:ilvl="7" w:tplc="04090019" w:tentative="1">
-      <w:start w:val="1"/>
-      <w:numFmt w:val="lowerLetter"/>
-      <w:lvlText w:val="%8."/>
-      <w:lvlJc w:val="left"/>
-      <w:pPr>
-        <w:tabs>
-          <w:tab w:val="num" w:pos="5760"/>
-        </w:tabs>
-        <w:ind w:left="5760" w:hanging="360"/>
-      </w:pPr>
-    </w:lvl>
-    <w:lvl w:ilvl="8" w:tplc="0409001B" w:tentative="1">
-      <w:start w:val="1"/>
-      <w:numFmt w:val="lowerRoman"/>
-      <w:lvlText w:val="%9."/>
-      <w:lvlJc w:val="right"/>
-      <w:pPr>
-        <w:tabs>
-          <w:tab w:val="num" w:pos="6480"/>
-        </w:tabs>
-        <w:ind w:left="6480" w:hanging="180"/>
-      </w:pPr>
-    </w:lvl>
-  </w:abstractNum>
-  <w:abstractNum w:abstractNumId="8">
-    <w:nsid w:val="260B30AB"/>
-    <w:multiLevelType w:val="hybridMultilevel"/>
-    <w:tmpl w:val="BCDCE692"/>
-    <w:lvl w:ilvl="0" w:tplc="2E469118">
-      <w:start w:val="1"/>
-      <w:numFmt w:val="decimal"/>
-      <w:lvlText w:val="%1."/>
-      <w:lvlJc w:val="left"/>
-      <w:pPr>
-        <w:tabs>
-          <w:tab w:val="num" w:pos="360"/>
-        </w:tabs>
-        <w:ind w:left="360" w:hanging="360"/>
-      </w:pPr>
-      <w:rPr>
-        <w:b/>
-      </w:rPr>
-    </w:lvl>
-    <w:lvl w:ilvl="1" w:tplc="04090019" w:tentative="1">
-      <w:start w:val="1"/>
-      <w:numFmt w:val="lowerLetter"/>
-      <w:lvlText w:val="%2."/>
-      <w:lvlJc w:val="left"/>
-      <w:pPr>
-        <w:tabs>
-          <w:tab w:val="num" w:pos="1440"/>
-        </w:tabs>
-        <w:ind w:left="1440" w:hanging="360"/>
-      </w:pPr>
-    </w:lvl>
-    <w:lvl w:ilvl="2" w:tplc="0409001B" w:tentative="1">
-      <w:start w:val="1"/>
-      <w:numFmt w:val="lowerRoman"/>
-      <w:lvlText w:val="%3."/>
-      <w:lvlJc w:val="right"/>
-      <w:pPr>
-        <w:tabs>
-          <w:tab w:val="num" w:pos="2160"/>
-        </w:tabs>
-        <w:ind w:left="2160" w:hanging="180"/>
-      </w:pPr>
-    </w:lvl>
-    <w:lvl w:ilvl="3" w:tplc="0409000F" w:tentative="1">
-      <w:start w:val="1"/>
-      <w:numFmt w:val="decimal"/>
-      <w:lvlText w:val="%4."/>
-      <w:lvlJc w:val="left"/>
-      <w:pPr>
-        <w:tabs>
-          <w:tab w:val="num" w:pos="2880"/>
-        </w:tabs>
-        <w:ind w:left="2880" w:hanging="360"/>
-      </w:pPr>
-    </w:lvl>
-    <w:lvl w:ilvl="4" w:tplc="04090019" w:tentative="1">
-      <w:start w:val="1"/>
-      <w:numFmt w:val="lowerLetter"/>
-      <w:lvlText w:val="%5."/>
-      <w:lvlJc w:val="left"/>
-      <w:pPr>
-        <w:tabs>
-          <w:tab w:val="num" w:pos="3600"/>
-        </w:tabs>
-        <w:ind w:left="3600" w:hanging="360"/>
-      </w:pPr>
-    </w:lvl>
-    <w:lvl w:ilvl="5" w:tplc="0409001B" w:tentative="1">
-      <w:start w:val="1"/>
-      <w:numFmt w:val="lowerRoman"/>
-      <w:lvlText w:val="%6."/>
-      <w:lvlJc w:val="right"/>
-      <w:pPr>
-        <w:tabs>
-          <w:tab w:val="num" w:pos="4320"/>
-        </w:tabs>
-        <w:ind w:left="4320" w:hanging="180"/>
-      </w:pPr>
-    </w:lvl>
-    <w:lvl w:ilvl="6" w:tplc="0409000F" w:tentative="1">
-      <w:start w:val="1"/>
-      <w:numFmt w:val="decimal"/>
-      <w:lvlText w:val="%7."/>
-      <w:lvlJc w:val="left"/>
-      <w:pPr>
-        <w:tabs>
-          <w:tab w:val="num" w:pos="5040"/>
-        </w:tabs>
-        <w:ind w:left="5040" w:hanging="360"/>
-      </w:pPr>
-    </w:lvl>
-    <w:lvl w:ilvl="7" w:tplc="04090019" w:tentative="1">
-      <w:start w:val="1"/>
-      <w:numFmt w:val="lowerLetter"/>
-      <w:lvlText w:val="%8."/>
-      <w:lvlJc w:val="left"/>
-      <w:pPr>
-        <w:tabs>
-          <w:tab w:val="num" w:pos="5760"/>
-        </w:tabs>
-        <w:ind w:left="5760" w:hanging="360"/>
-      </w:pPr>
-    </w:lvl>
-    <w:lvl w:ilvl="8" w:tplc="0409001B" w:tentative="1">
-      <w:start w:val="1"/>
-      <w:numFmt w:val="lowerRoman"/>
-      <w:lvlText w:val="%9."/>
-      <w:lvlJc w:val="right"/>
-      <w:pPr>
-        <w:tabs>
-          <w:tab w:val="num" w:pos="6480"/>
-        </w:tabs>
-        <w:ind w:left="6480" w:hanging="180"/>
-      </w:pPr>
-    </w:lvl>
-  </w:abstractNum>
-  <w:abstractNum w:abstractNumId="9">
-    <w:nsid w:val="34973A72"/>
-    <w:multiLevelType w:val="hybridMultilevel"/>
-    <w:tmpl w:val="D1A89150"/>
-    <w:lvl w:ilvl="0" w:tplc="2E469118">
-      <w:start w:val="1"/>
-      <w:numFmt w:val="decimal"/>
-      <w:lvlText w:val="%1."/>
-      <w:lvlJc w:val="left"/>
-      <w:pPr>
-        <w:tabs>
-          <w:tab w:val="num" w:pos="792"/>
-        </w:tabs>
-        <w:ind w:left="792" w:hanging="360"/>
-      </w:pPr>
-      <w:rPr>
-        <w:b/>
-      </w:rPr>
-    </w:lvl>
-    <w:lvl w:ilvl="1" w:tplc="04090019" w:tentative="1">
-      <w:start w:val="1"/>
-      <w:numFmt w:val="lowerLetter"/>
-      <w:lvlText w:val="%2."/>
-      <w:lvlJc w:val="left"/>
-      <w:pPr>
-        <w:tabs>
-          <w:tab w:val="num" w:pos="1872"/>
-        </w:tabs>
-        <w:ind w:left="1872" w:hanging="360"/>
-      </w:pPr>
-    </w:lvl>
-    <w:lvl w:ilvl="2" w:tplc="0409001B" w:tentative="1">
-      <w:start w:val="1"/>
-      <w:numFmt w:val="lowerRoman"/>
-      <w:lvlText w:val="%3."/>
-      <w:lvlJc w:val="right"/>
-      <w:pPr>
-        <w:tabs>
-          <w:tab w:val="num" w:pos="2592"/>
-        </w:tabs>
-        <w:ind w:left="2592" w:hanging="180"/>
-      </w:pPr>
-    </w:lvl>
-    <w:lvl w:ilvl="3" w:tplc="0409000F" w:tentative="1">
-      <w:start w:val="1"/>
-      <w:numFmt w:val="decimal"/>
-      <w:lvlText w:val="%4."/>
-      <w:lvlJc w:val="left"/>
-      <w:pPr>
-        <w:tabs>
-          <w:tab w:val="num" w:pos="3312"/>
-        </w:tabs>
-        <w:ind w:left="3312" w:hanging="360"/>
-      </w:pPr>
-    </w:lvl>
-    <w:lvl w:ilvl="4" w:tplc="04090019" w:tentative="1">
-      <w:start w:val="1"/>
-      <w:numFmt w:val="lowerLetter"/>
-      <w:lvlText w:val="%5."/>
-      <w:lvlJc w:val="left"/>
-      <w:pPr>
-        <w:tabs>
-          <w:tab w:val="num" w:pos="4032"/>
-        </w:tabs>
-        <w:ind w:left="4032" w:hanging="360"/>
-      </w:pPr>
-    </w:lvl>
-    <w:lvl w:ilvl="5" w:tplc="0409001B" w:tentative="1">
-      <w:start w:val="1"/>
-      <w:numFmt w:val="lowerRoman"/>
-      <w:lvlText w:val="%6."/>
-      <w:lvlJc w:val="right"/>
-      <w:pPr>
-        <w:tabs>
-          <w:tab w:val="num" w:pos="4752"/>
-        </w:tabs>
-        <w:ind w:left="4752" w:hanging="180"/>
-      </w:pPr>
-    </w:lvl>
-    <w:lvl w:ilvl="6" w:tplc="0409000F" w:tentative="1">
-      <w:start w:val="1"/>
-      <w:numFmt w:val="decimal"/>
-      <w:lvlText w:val="%7."/>
-      <w:lvlJc w:val="left"/>
-      <w:pPr>
-        <w:tabs>
-          <w:tab w:val="num" w:pos="5472"/>
-        </w:tabs>
-        <w:ind w:left="5472" w:hanging="360"/>
-      </w:pPr>
-    </w:lvl>
-    <w:lvl w:ilvl="7" w:tplc="04090019" w:tentative="1">
-      <w:start w:val="1"/>
-      <w:numFmt w:val="lowerLetter"/>
-      <w:lvlText w:val="%8."/>
-      <w:lvlJc w:val="left"/>
-      <w:pPr>
-        <w:tabs>
-          <w:tab w:val="num" w:pos="6192"/>
-        </w:tabs>
-        <w:ind w:left="6192" w:hanging="360"/>
-      </w:pPr>
-    </w:lvl>
-    <w:lvl w:ilvl="8" w:tplc="0409001B" w:tentative="1">
-      <w:start w:val="1"/>
-      <w:numFmt w:val="lowerRoman"/>
-      <w:lvlText w:val="%9."/>
-      <w:lvlJc w:val="right"/>
-      <w:pPr>
-        <w:tabs>
-          <w:tab w:val="num" w:pos="6912"/>
-        </w:tabs>
-        <w:ind w:left="6912" w:hanging="180"/>
-      </w:pPr>
-    </w:lvl>
-  </w:abstractNum>
-  <w:abstractNum w:abstractNumId="10">
-    <w:nsid w:val="350B246B"/>
-    <w:multiLevelType w:val="multilevel"/>
-    <w:tmpl w:val="47B673F0"/>
-    <w:lvl w:ilvl="0">
-      <w:start w:val="1"/>
-      <w:numFmt w:val="decimal"/>
-      <w:pStyle w:val="Artculo"/>
       <w:lvlText w:val="Artículo %1° -"/>
       <w:lvlJc w:val="left"/>
       <w:pPr>
@@ -2380,6 +2054,486 @@
         <w:rFonts w:ascii="Times New Roman" w:hAnsi="Times New Roman" w:hint="default"/>
         <w:b/>
         <w:i w:val="0"/>
+        <w:sz w:val="22"/>
+      </w:rPr>
+    </w:lvl>
+    <w:lvl w:ilvl="2">
+      <w:start w:val="1"/>
+      <w:numFmt w:val="bullet"/>
+      <w:lvlText w:val=""/>
+      <w:lvlJc w:val="left"/>
+      <w:pPr>
+        <w:tabs>
+          <w:tab w:val="num" w:pos="1296"/>
+        </w:tabs>
+        <w:ind w:left="1296" w:hanging="432"/>
+      </w:pPr>
+      <w:rPr>
+        <w:rFonts w:ascii="Symbol" w:hAnsi="Symbol" w:hint="default"/>
+        <w:b/>
+        <w:i w:val="0"/>
+        <w:sz w:val="16"/>
+      </w:rPr>
+    </w:lvl>
+    <w:lvl w:ilvl="3">
+      <w:start w:val="1"/>
+      <w:numFmt w:val="decimal"/>
+      <w:lvlText w:val="(%4)"/>
+      <w:lvlJc w:val="left"/>
+      <w:pPr>
+        <w:tabs>
+          <w:tab w:val="num" w:pos="1440"/>
+        </w:tabs>
+        <w:ind w:left="1440" w:hanging="360"/>
+      </w:pPr>
+      <w:rPr>
+        <w:rFonts w:hint="default"/>
+      </w:rPr>
+    </w:lvl>
+    <w:lvl w:ilvl="4">
+      <w:start w:val="1"/>
+      <w:numFmt w:val="lowerLetter"/>
+      <w:lvlText w:val="(%5)"/>
+      <w:lvlJc w:val="left"/>
+      <w:pPr>
+        <w:tabs>
+          <w:tab w:val="num" w:pos="1800"/>
+        </w:tabs>
+        <w:ind w:left="1800" w:hanging="360"/>
+      </w:pPr>
+      <w:rPr>
+        <w:rFonts w:hint="default"/>
+      </w:rPr>
+    </w:lvl>
+    <w:lvl w:ilvl="5">
+      <w:start w:val="1"/>
+      <w:numFmt w:val="lowerRoman"/>
+      <w:lvlText w:val="(%6)"/>
+      <w:lvlJc w:val="left"/>
+      <w:pPr>
+        <w:tabs>
+          <w:tab w:val="num" w:pos="2160"/>
+        </w:tabs>
+        <w:ind w:left="2160" w:hanging="360"/>
+      </w:pPr>
+      <w:rPr>
+        <w:rFonts w:hint="default"/>
+      </w:rPr>
+    </w:lvl>
+    <w:lvl w:ilvl="6">
+      <w:start w:val="1"/>
+      <w:numFmt w:val="decimal"/>
+      <w:lvlText w:val="%7."/>
+      <w:lvlJc w:val="left"/>
+      <w:pPr>
+        <w:tabs>
+          <w:tab w:val="num" w:pos="2520"/>
+        </w:tabs>
+        <w:ind w:left="2520" w:hanging="360"/>
+      </w:pPr>
+      <w:rPr>
+        <w:rFonts w:hint="default"/>
+      </w:rPr>
+    </w:lvl>
+    <w:lvl w:ilvl="7">
+      <w:start w:val="1"/>
+      <w:numFmt w:val="lowerLetter"/>
+      <w:lvlText w:val="%8."/>
+      <w:lvlJc w:val="left"/>
+      <w:pPr>
+        <w:tabs>
+          <w:tab w:val="num" w:pos="2880"/>
+        </w:tabs>
+        <w:ind w:left="2880" w:hanging="360"/>
+      </w:pPr>
+      <w:rPr>
+        <w:rFonts w:hint="default"/>
+      </w:rPr>
+    </w:lvl>
+    <w:lvl w:ilvl="8">
+      <w:start w:val="1"/>
+      <w:numFmt w:val="lowerRoman"/>
+      <w:lvlText w:val="%9."/>
+      <w:lvlJc w:val="left"/>
+      <w:pPr>
+        <w:tabs>
+          <w:tab w:val="num" w:pos="3240"/>
+        </w:tabs>
+        <w:ind w:left="3240" w:hanging="360"/>
+      </w:pPr>
+      <w:rPr>
+        <w:rFonts w:hint="default"/>
+      </w:rPr>
+    </w:lvl>
+  </w:abstractNum>
+  <w:abstractNum w:abstractNumId="7" w15:restartNumberingAfterBreak="0">
+    <w:nsid w:val="22E613BC"/>
+    <w:multiLevelType w:val="hybridMultilevel"/>
+    <w:tmpl w:val="91CCCB5E"/>
+    <w:lvl w:ilvl="0" w:tplc="2E469118">
+      <w:start w:val="1"/>
+      <w:numFmt w:val="decimal"/>
+      <w:lvlText w:val="%1."/>
+      <w:lvlJc w:val="left"/>
+      <w:pPr>
+        <w:tabs>
+          <w:tab w:val="num" w:pos="360"/>
+        </w:tabs>
+        <w:ind w:left="360" w:hanging="360"/>
+      </w:pPr>
+      <w:rPr>
+        <w:b/>
+      </w:rPr>
+    </w:lvl>
+    <w:lvl w:ilvl="1" w:tplc="04090019">
+      <w:start w:val="1"/>
+      <w:numFmt w:val="lowerLetter"/>
+      <w:lvlText w:val="%2."/>
+      <w:lvlJc w:val="left"/>
+      <w:pPr>
+        <w:tabs>
+          <w:tab w:val="num" w:pos="1440"/>
+        </w:tabs>
+        <w:ind w:left="1440" w:hanging="360"/>
+      </w:pPr>
+    </w:lvl>
+    <w:lvl w:ilvl="2" w:tplc="0409001B" w:tentative="1">
+      <w:start w:val="1"/>
+      <w:numFmt w:val="lowerRoman"/>
+      <w:lvlText w:val="%3."/>
+      <w:lvlJc w:val="right"/>
+      <w:pPr>
+        <w:tabs>
+          <w:tab w:val="num" w:pos="2160"/>
+        </w:tabs>
+        <w:ind w:left="2160" w:hanging="180"/>
+      </w:pPr>
+    </w:lvl>
+    <w:lvl w:ilvl="3" w:tplc="0409000F" w:tentative="1">
+      <w:start w:val="1"/>
+      <w:numFmt w:val="decimal"/>
+      <w:lvlText w:val="%4."/>
+      <w:lvlJc w:val="left"/>
+      <w:pPr>
+        <w:tabs>
+          <w:tab w:val="num" w:pos="2880"/>
+        </w:tabs>
+        <w:ind w:left="2880" w:hanging="360"/>
+      </w:pPr>
+    </w:lvl>
+    <w:lvl w:ilvl="4" w:tplc="04090019" w:tentative="1">
+      <w:start w:val="1"/>
+      <w:numFmt w:val="lowerLetter"/>
+      <w:lvlText w:val="%5."/>
+      <w:lvlJc w:val="left"/>
+      <w:pPr>
+        <w:tabs>
+          <w:tab w:val="num" w:pos="3600"/>
+        </w:tabs>
+        <w:ind w:left="3600" w:hanging="360"/>
+      </w:pPr>
+    </w:lvl>
+    <w:lvl w:ilvl="5" w:tplc="0409001B" w:tentative="1">
+      <w:start w:val="1"/>
+      <w:numFmt w:val="lowerRoman"/>
+      <w:lvlText w:val="%6."/>
+      <w:lvlJc w:val="right"/>
+      <w:pPr>
+        <w:tabs>
+          <w:tab w:val="num" w:pos="4320"/>
+        </w:tabs>
+        <w:ind w:left="4320" w:hanging="180"/>
+      </w:pPr>
+    </w:lvl>
+    <w:lvl w:ilvl="6" w:tplc="0409000F" w:tentative="1">
+      <w:start w:val="1"/>
+      <w:numFmt w:val="decimal"/>
+      <w:lvlText w:val="%7."/>
+      <w:lvlJc w:val="left"/>
+      <w:pPr>
+        <w:tabs>
+          <w:tab w:val="num" w:pos="5040"/>
+        </w:tabs>
+        <w:ind w:left="5040" w:hanging="360"/>
+      </w:pPr>
+    </w:lvl>
+    <w:lvl w:ilvl="7" w:tplc="04090019" w:tentative="1">
+      <w:start w:val="1"/>
+      <w:numFmt w:val="lowerLetter"/>
+      <w:lvlText w:val="%8."/>
+      <w:lvlJc w:val="left"/>
+      <w:pPr>
+        <w:tabs>
+          <w:tab w:val="num" w:pos="5760"/>
+        </w:tabs>
+        <w:ind w:left="5760" w:hanging="360"/>
+      </w:pPr>
+    </w:lvl>
+    <w:lvl w:ilvl="8" w:tplc="0409001B" w:tentative="1">
+      <w:start w:val="1"/>
+      <w:numFmt w:val="lowerRoman"/>
+      <w:lvlText w:val="%9."/>
+      <w:lvlJc w:val="right"/>
+      <w:pPr>
+        <w:tabs>
+          <w:tab w:val="num" w:pos="6480"/>
+        </w:tabs>
+        <w:ind w:left="6480" w:hanging="180"/>
+      </w:pPr>
+    </w:lvl>
+  </w:abstractNum>
+  <w:abstractNum w:abstractNumId="8" w15:restartNumberingAfterBreak="0">
+    <w:nsid w:val="260B30AB"/>
+    <w:multiLevelType w:val="hybridMultilevel"/>
+    <w:tmpl w:val="BCDCE692"/>
+    <w:lvl w:ilvl="0" w:tplc="2E469118">
+      <w:start w:val="1"/>
+      <w:numFmt w:val="decimal"/>
+      <w:lvlText w:val="%1."/>
+      <w:lvlJc w:val="left"/>
+      <w:pPr>
+        <w:tabs>
+          <w:tab w:val="num" w:pos="360"/>
+        </w:tabs>
+        <w:ind w:left="360" w:hanging="360"/>
+      </w:pPr>
+      <w:rPr>
+        <w:b/>
+      </w:rPr>
+    </w:lvl>
+    <w:lvl w:ilvl="1" w:tplc="04090019" w:tentative="1">
+      <w:start w:val="1"/>
+      <w:numFmt w:val="lowerLetter"/>
+      <w:lvlText w:val="%2."/>
+      <w:lvlJc w:val="left"/>
+      <w:pPr>
+        <w:tabs>
+          <w:tab w:val="num" w:pos="1440"/>
+        </w:tabs>
+        <w:ind w:left="1440" w:hanging="360"/>
+      </w:pPr>
+    </w:lvl>
+    <w:lvl w:ilvl="2" w:tplc="0409001B" w:tentative="1">
+      <w:start w:val="1"/>
+      <w:numFmt w:val="lowerRoman"/>
+      <w:lvlText w:val="%3."/>
+      <w:lvlJc w:val="right"/>
+      <w:pPr>
+        <w:tabs>
+          <w:tab w:val="num" w:pos="2160"/>
+        </w:tabs>
+        <w:ind w:left="2160" w:hanging="180"/>
+      </w:pPr>
+    </w:lvl>
+    <w:lvl w:ilvl="3" w:tplc="0409000F" w:tentative="1">
+      <w:start w:val="1"/>
+      <w:numFmt w:val="decimal"/>
+      <w:lvlText w:val="%4."/>
+      <w:lvlJc w:val="left"/>
+      <w:pPr>
+        <w:tabs>
+          <w:tab w:val="num" w:pos="2880"/>
+        </w:tabs>
+        <w:ind w:left="2880" w:hanging="360"/>
+      </w:pPr>
+    </w:lvl>
+    <w:lvl w:ilvl="4" w:tplc="04090019" w:tentative="1">
+      <w:start w:val="1"/>
+      <w:numFmt w:val="lowerLetter"/>
+      <w:lvlText w:val="%5."/>
+      <w:lvlJc w:val="left"/>
+      <w:pPr>
+        <w:tabs>
+          <w:tab w:val="num" w:pos="3600"/>
+        </w:tabs>
+        <w:ind w:left="3600" w:hanging="360"/>
+      </w:pPr>
+    </w:lvl>
+    <w:lvl w:ilvl="5" w:tplc="0409001B" w:tentative="1">
+      <w:start w:val="1"/>
+      <w:numFmt w:val="lowerRoman"/>
+      <w:lvlText w:val="%6."/>
+      <w:lvlJc w:val="right"/>
+      <w:pPr>
+        <w:tabs>
+          <w:tab w:val="num" w:pos="4320"/>
+        </w:tabs>
+        <w:ind w:left="4320" w:hanging="180"/>
+      </w:pPr>
+    </w:lvl>
+    <w:lvl w:ilvl="6" w:tplc="0409000F" w:tentative="1">
+      <w:start w:val="1"/>
+      <w:numFmt w:val="decimal"/>
+      <w:lvlText w:val="%7."/>
+      <w:lvlJc w:val="left"/>
+      <w:pPr>
+        <w:tabs>
+          <w:tab w:val="num" w:pos="5040"/>
+        </w:tabs>
+        <w:ind w:left="5040" w:hanging="360"/>
+      </w:pPr>
+    </w:lvl>
+    <w:lvl w:ilvl="7" w:tplc="04090019" w:tentative="1">
+      <w:start w:val="1"/>
+      <w:numFmt w:val="lowerLetter"/>
+      <w:lvlText w:val="%8."/>
+      <w:lvlJc w:val="left"/>
+      <w:pPr>
+        <w:tabs>
+          <w:tab w:val="num" w:pos="5760"/>
+        </w:tabs>
+        <w:ind w:left="5760" w:hanging="360"/>
+      </w:pPr>
+    </w:lvl>
+    <w:lvl w:ilvl="8" w:tplc="0409001B" w:tentative="1">
+      <w:start w:val="1"/>
+      <w:numFmt w:val="lowerRoman"/>
+      <w:lvlText w:val="%9."/>
+      <w:lvlJc w:val="right"/>
+      <w:pPr>
+        <w:tabs>
+          <w:tab w:val="num" w:pos="6480"/>
+        </w:tabs>
+        <w:ind w:left="6480" w:hanging="180"/>
+      </w:pPr>
+    </w:lvl>
+  </w:abstractNum>
+  <w:abstractNum w:abstractNumId="9" w15:restartNumberingAfterBreak="0">
+    <w:nsid w:val="34973A72"/>
+    <w:multiLevelType w:val="hybridMultilevel"/>
+    <w:tmpl w:val="D1A89150"/>
+    <w:lvl w:ilvl="0" w:tplc="2E469118">
+      <w:start w:val="1"/>
+      <w:numFmt w:val="decimal"/>
+      <w:lvlText w:val="%1."/>
+      <w:lvlJc w:val="left"/>
+      <w:pPr>
+        <w:tabs>
+          <w:tab w:val="num" w:pos="792"/>
+        </w:tabs>
+        <w:ind w:left="792" w:hanging="360"/>
+      </w:pPr>
+      <w:rPr>
+        <w:b/>
+      </w:rPr>
+    </w:lvl>
+    <w:lvl w:ilvl="1" w:tplc="04090019" w:tentative="1">
+      <w:start w:val="1"/>
+      <w:numFmt w:val="lowerLetter"/>
+      <w:lvlText w:val="%2."/>
+      <w:lvlJc w:val="left"/>
+      <w:pPr>
+        <w:tabs>
+          <w:tab w:val="num" w:pos="1872"/>
+        </w:tabs>
+        <w:ind w:left="1872" w:hanging="360"/>
+      </w:pPr>
+    </w:lvl>
+    <w:lvl w:ilvl="2" w:tplc="0409001B" w:tentative="1">
+      <w:start w:val="1"/>
+      <w:numFmt w:val="lowerRoman"/>
+      <w:lvlText w:val="%3."/>
+      <w:lvlJc w:val="right"/>
+      <w:pPr>
+        <w:tabs>
+          <w:tab w:val="num" w:pos="2592"/>
+        </w:tabs>
+        <w:ind w:left="2592" w:hanging="180"/>
+      </w:pPr>
+    </w:lvl>
+    <w:lvl w:ilvl="3" w:tplc="0409000F" w:tentative="1">
+      <w:start w:val="1"/>
+      <w:numFmt w:val="decimal"/>
+      <w:lvlText w:val="%4."/>
+      <w:lvlJc w:val="left"/>
+      <w:pPr>
+        <w:tabs>
+          <w:tab w:val="num" w:pos="3312"/>
+        </w:tabs>
+        <w:ind w:left="3312" w:hanging="360"/>
+      </w:pPr>
+    </w:lvl>
+    <w:lvl w:ilvl="4" w:tplc="04090019" w:tentative="1">
+      <w:start w:val="1"/>
+      <w:numFmt w:val="lowerLetter"/>
+      <w:lvlText w:val="%5."/>
+      <w:lvlJc w:val="left"/>
+      <w:pPr>
+        <w:tabs>
+          <w:tab w:val="num" w:pos="4032"/>
+        </w:tabs>
+        <w:ind w:left="4032" w:hanging="360"/>
+      </w:pPr>
+    </w:lvl>
+    <w:lvl w:ilvl="5" w:tplc="0409001B" w:tentative="1">
+      <w:start w:val="1"/>
+      <w:numFmt w:val="lowerRoman"/>
+      <w:lvlText w:val="%6."/>
+      <w:lvlJc w:val="right"/>
+      <w:pPr>
+        <w:tabs>
+          <w:tab w:val="num" w:pos="4752"/>
+        </w:tabs>
+        <w:ind w:left="4752" w:hanging="180"/>
+      </w:pPr>
+    </w:lvl>
+    <w:lvl w:ilvl="6" w:tplc="0409000F" w:tentative="1">
+      <w:start w:val="1"/>
+      <w:numFmt w:val="decimal"/>
+      <w:lvlText w:val="%7."/>
+      <w:lvlJc w:val="left"/>
+      <w:pPr>
+        <w:tabs>
+          <w:tab w:val="num" w:pos="5472"/>
+        </w:tabs>
+        <w:ind w:left="5472" w:hanging="360"/>
+      </w:pPr>
+    </w:lvl>
+    <w:lvl w:ilvl="7" w:tplc="04090019" w:tentative="1">
+      <w:start w:val="1"/>
+      <w:numFmt w:val="lowerLetter"/>
+      <w:lvlText w:val="%8."/>
+      <w:lvlJc w:val="left"/>
+      <w:pPr>
+        <w:tabs>
+          <w:tab w:val="num" w:pos="6192"/>
+        </w:tabs>
+        <w:ind w:left="6192" w:hanging="360"/>
+      </w:pPr>
+    </w:lvl>
+    <w:lvl w:ilvl="8" w:tplc="0409001B" w:tentative="1">
+      <w:start w:val="1"/>
+      <w:numFmt w:val="lowerRoman"/>
+      <w:lvlText w:val="%9."/>
+      <w:lvlJc w:val="right"/>
+      <w:pPr>
+        <w:tabs>
+          <w:tab w:val="num" w:pos="6912"/>
+        </w:tabs>
+        <w:ind w:left="6912" w:hanging="180"/>
+      </w:pPr>
+    </w:lvl>
+  </w:abstractNum>
+  <w:abstractNum w:abstractNumId="10" w15:restartNumberingAfterBreak="0">
+    <w:nsid w:val="350B246B"/>
+    <w:multiLevelType w:val="multilevel"/>
+    <w:tmpl w:val="47B673F0"/>
+    <w:lvl w:ilvl="0">
+      <w:start w:val="1"/>
+      <w:numFmt w:val="decimal"/>
+      <w:pStyle w:val="Artculo"/>
+      <w:lvlText w:val="Artículo %1° -"/>
+      <w:lvlJc w:val="left"/>
+      <w:pPr>
+        <w:tabs>
+          <w:tab w:val="num" w:pos="1440"/>
+        </w:tabs>
+        <w:ind w:left="0" w:firstLine="0"/>
+      </w:pPr>
+      <w:rPr>
+        <w:rFonts w:ascii="Times New Roman" w:hAnsi="Times New Roman" w:hint="default"/>
+        <w:b/>
+        <w:i w:val="0"/>
         <w:caps w:val="0"/>
         <w:strike w:val="0"/>
         <w:dstrike w:val="0"/>
@@ -2397,6 +2551,38 @@
         </w14:textOutline>
       </w:rPr>
     </w:lvl>
+    <w:lvl w:ilvl="1">
+      <w:start w:val="1"/>
+      <w:numFmt w:val="decimal"/>
+      <w:lvlText w:val="%2.%1"/>
+      <w:lvlJc w:val="left"/>
+      <w:pPr>
+        <w:tabs>
+          <w:tab w:val="num" w:pos="792"/>
+        </w:tabs>
+        <w:ind w:left="720" w:hanging="288"/>
+      </w:pPr>
+      <w:rPr>
+        <w:rFonts w:ascii="Times New Roman" w:hAnsi="Times New Roman" w:hint="default"/>
+        <w:b/>
+        <w:i w:val="0"/>
+        <w:caps w:val="0"/>
+        <w:strike w:val="0"/>
+        <w:dstrike w:val="0"/>
+        <w:vanish w:val="0"/>
+        <w:color w:val="000000"/>
+        <w:sz w:val="22"/>
+        <w:vertAlign w:val="baseline"/>
+        <w14:shadow w14:blurRad="0" w14:dist="0" w14:dir="0" w14:sx="0" w14:sy="0" w14:kx="0" w14:ky="0" w14:algn="none">
+          <w14:srgbClr w14:val="000000"/>
+        </w14:shadow>
+        <w14:textOutline w14:w="0" w14:cap="rnd" w14:cmpd="sng" w14:algn="ctr">
+          <w14:noFill/>
+          <w14:prstDash w14:val="solid"/>
+          <w14:bevel/>
+        </w14:textOutline>
+      </w:rPr>
+    </w:lvl>
     <w:lvl w:ilvl="2">
       <w:start w:val="1"/>
       <w:numFmt w:val="bullet"/>
@@ -2507,7 +2693,7 @@
       </w:rPr>
     </w:lvl>
   </w:abstractNum>
-  <w:abstractNum w:abstractNumId="11">
+  <w:abstractNum w:abstractNumId="11" w15:restartNumberingAfterBreak="0">
     <w:nsid w:val="38FC4B73"/>
     <w:multiLevelType w:val="hybridMultilevel"/>
     <w:tmpl w:val="00A053F4"/>
@@ -2624,7 +2810,7 @@
       </w:pPr>
     </w:lvl>
   </w:abstractNum>
-  <w:abstractNum w:abstractNumId="12">
+  <w:abstractNum w:abstractNumId="12" w15:restartNumberingAfterBreak="0">
     <w:nsid w:val="397E66AB"/>
     <w:multiLevelType w:val="multilevel"/>
     <w:tmpl w:val="77FC76A6"/>
@@ -2769,7 +2955,7 @@
       </w:pPr>
     </w:lvl>
   </w:abstractNum>
-  <w:abstractNum w:abstractNumId="13">
+  <w:abstractNum w:abstractNumId="13" w15:restartNumberingAfterBreak="0">
     <w:nsid w:val="3F0E3083"/>
     <w:multiLevelType w:val="multilevel"/>
     <w:tmpl w:val="5D68D5BE"/>
@@ -2791,13 +2977,18 @@
         <w:caps w:val="0"/>
         <w:strike w:val="0"/>
         <w:dstrike w:val="0"/>
-        <w:outline w:val="0"/>
-        <w:shadow w:val="0"/>
-        <w:emboss w:val="0"/>
-        <w:imprint w:val="0"/>
         <w:vanish w:val="0"/>
+        <w:color w:val="000000"/>
         <w:sz w:val="22"/>
         <w:vertAlign w:val="baseline"/>
+        <w14:shadow w14:blurRad="0" w14:dist="0" w14:dir="0" w14:sx="0" w14:sy="0" w14:kx="0" w14:ky="0" w14:algn="none">
+          <w14:srgbClr w14:val="000000"/>
+        </w14:shadow>
+        <w14:textOutline w14:w="0" w14:cap="rnd" w14:cmpd="sng" w14:algn="ctr">
+          <w14:noFill/>
+          <w14:prstDash w14:val="solid"/>
+          <w14:bevel/>
+        </w14:textOutline>
       </w:rPr>
     </w:lvl>
     <w:lvl w:ilvl="1">
@@ -2927,7 +3118,7 @@
       </w:rPr>
     </w:lvl>
   </w:abstractNum>
-  <w:abstractNum w:abstractNumId="14">
+  <w:abstractNum w:abstractNumId="14" w15:restartNumberingAfterBreak="0">
     <w:nsid w:val="4435758F"/>
     <w:multiLevelType w:val="hybridMultilevel"/>
     <w:tmpl w:val="F80C717A"/>
@@ -3017,14 +3208,14 @@
       </w:pPr>
     </w:lvl>
   </w:abstractNum>
-  <w:abstractNum w:abstractNumId="15">
+  <w:abstractNum w:abstractNumId="15" w15:restartNumberingAfterBreak="0">
     <w:nsid w:val="4AF85B43"/>
     <w:multiLevelType w:val="hybridMultilevel"/>
     <w:tmpl w:val="3F3C420A"/>
     <w:lvl w:ilvl="0" w:tplc="AF4A4BF8">
       <w:start w:val="1"/>
       <w:numFmt w:val="upperRoman"/>
-      <w:pStyle w:val="Ttulo2"/>
+      <w:pStyle w:val="Heading2"/>
       <w:lvlText w:val="Capítulo %1:"/>
       <w:lvlJc w:val="left"/>
       <w:pPr>
@@ -3173,7 +3364,7 @@
       </w:pPr>
     </w:lvl>
   </w:abstractNum>
-  <w:abstractNum w:abstractNumId="16">
+  <w:abstractNum w:abstractNumId="16" w15:restartNumberingAfterBreak="0">
     <w:nsid w:val="53AC3458"/>
     <w:multiLevelType w:val="multilevel"/>
     <w:tmpl w:val="ACFCDCE4"/>
@@ -3328,14 +3519,14 @@
       </w:rPr>
     </w:lvl>
   </w:abstractNum>
-  <w:abstractNum w:abstractNumId="17">
+  <w:abstractNum w:abstractNumId="17" w15:restartNumberingAfterBreak="0">
     <w:nsid w:val="57E36183"/>
     <w:multiLevelType w:val="singleLevel"/>
     <w:tmpl w:val="7F30B986"/>
     <w:lvl w:ilvl="0">
       <w:start w:val="1"/>
       <w:numFmt w:val="lowerRoman"/>
-      <w:pStyle w:val="Sangradetextonormal"/>
+      <w:pStyle w:val="BodyTextIndent"/>
       <w:lvlText w:val="%1."/>
       <w:lvlJc w:val="left"/>
       <w:pPr>
@@ -3352,7 +3543,7 @@
       </w:rPr>
     </w:lvl>
   </w:abstractNum>
-  <w:abstractNum w:abstractNumId="18">
+  <w:abstractNum w:abstractNumId="18" w15:restartNumberingAfterBreak="0">
     <w:nsid w:val="5DCF15EE"/>
     <w:multiLevelType w:val="multilevel"/>
     <w:tmpl w:val="5BD43EFA"/>
@@ -3483,7 +3674,7 @@
       </w:pPr>
     </w:lvl>
   </w:abstractNum>
-  <w:abstractNum w:abstractNumId="19">
+  <w:abstractNum w:abstractNumId="19" w15:restartNumberingAfterBreak="0">
     <w:nsid w:val="5FF20BCE"/>
     <w:multiLevelType w:val="multilevel"/>
     <w:tmpl w:val="5D68D5BE"/>
@@ -3505,13 +3696,18 @@
         <w:caps w:val="0"/>
         <w:strike w:val="0"/>
         <w:dstrike w:val="0"/>
-        <w:outline w:val="0"/>
-        <w:shadow w:val="0"/>
-        <w:emboss w:val="0"/>
-        <w:imprint w:val="0"/>
         <w:vanish w:val="0"/>
+        <w:color w:val="000000"/>
         <w:sz w:val="22"/>
         <w:vertAlign w:val="baseline"/>
+        <w14:shadow w14:blurRad="0" w14:dist="0" w14:dir="0" w14:sx="0" w14:sy="0" w14:kx="0" w14:ky="0" w14:algn="none">
+          <w14:srgbClr w14:val="000000"/>
+        </w14:shadow>
+        <w14:textOutline w14:w="0" w14:cap="rnd" w14:cmpd="sng" w14:algn="ctr">
+          <w14:noFill/>
+          <w14:prstDash w14:val="solid"/>
+          <w14:bevel/>
+        </w14:textOutline>
       </w:rPr>
     </w:lvl>
     <w:lvl w:ilvl="1">
@@ -3641,14 +3837,14 @@
       </w:rPr>
     </w:lvl>
   </w:abstractNum>
-  <w:abstractNum w:abstractNumId="20">
+  <w:abstractNum w:abstractNumId="20" w15:restartNumberingAfterBreak="0">
     <w:nsid w:val="61F70CC2"/>
     <w:multiLevelType w:val="singleLevel"/>
     <w:tmpl w:val="E702B426"/>
     <w:lvl w:ilvl="0">
       <w:start w:val="1"/>
       <w:numFmt w:val="lowerRoman"/>
-      <w:pStyle w:val="Textoindependienteprimerasangra"/>
+      <w:pStyle w:val="BodyTextFirstIndent"/>
       <w:lvlText w:val="%1."/>
       <w:lvlJc w:val="left"/>
       <w:pPr>
@@ -3665,7 +3861,7 @@
       </w:rPr>
     </w:lvl>
   </w:abstractNum>
-  <w:abstractNum w:abstractNumId="21">
+  <w:abstractNum w:abstractNumId="21" w15:restartNumberingAfterBreak="0">
     <w:nsid w:val="72B25E12"/>
     <w:multiLevelType w:val="hybridMultilevel"/>
     <w:tmpl w:val="D054DF26"/>
@@ -3782,7 +3978,7 @@
       </w:pPr>
     </w:lvl>
   </w:abstractNum>
-  <w:abstractNum w:abstractNumId="22">
+  <w:abstractNum w:abstractNumId="22" w15:restartNumberingAfterBreak="0">
     <w:nsid w:val="7E6A7F52"/>
     <w:multiLevelType w:val="hybridMultilevel"/>
     <w:tmpl w:val="8A0C81DC"/>
@@ -3985,7 +4181,7 @@
 </file>
 
 <file path=word/styles.xml><?xml version="1.0" encoding="utf-8"?>
-<w:styles xmlns:mc="http://schemas.openxmlformats.org/markup-compatibility/2006" xmlns:r="http://schemas.openxmlformats.org/officeDocument/2006/relationships" xmlns:w="http://schemas.openxmlformats.org/wordprocessingml/2006/main" xmlns:w14="http://schemas.microsoft.com/office/word/2010/wordml" xmlns:w15="http://schemas.microsoft.com/office/word/2012/wordml" mc:Ignorable="w14 w15">
+<w:styles xmlns:mc="http://schemas.openxmlformats.org/markup-compatibility/2006" xmlns:r="http://schemas.openxmlformats.org/officeDocument/2006/relationships" xmlns:w="http://schemas.openxmlformats.org/wordprocessingml/2006/main" xmlns:w14="http://schemas.microsoft.com/office/word/2010/wordml" xmlns:w15="http://schemas.microsoft.com/office/word/2012/wordml" xmlns:w16se="http://schemas.microsoft.com/office/word/2015/wordml/symex" mc:Ignorable="w14 w15 w16se">
   <w:docDefaults>
     <w:rPrDefault>
       <w:rPr>
@@ -4388,11 +4584,11 @@
       <w:szCs w:val="20"/>
     </w:rPr>
   </w:style>
-  <w:style w:type="paragraph" w:styleId="Ttulo2">
+  <w:style w:type="paragraph" w:styleId="Heading2">
     <w:name w:val="heading 2"/>
     <w:basedOn w:val="Normal"/>
     <w:next w:val="Normal"/>
-    <w:link w:val="Ttulo2Car"/>
+    <w:link w:val="Heading2Char"/>
     <w:qFormat/>
     <w:rsid w:val="00B7705D"/>
     <w:pPr>
@@ -4408,11 +4604,11 @@
       <w:smallCaps/>
     </w:rPr>
   </w:style>
-  <w:style w:type="paragraph" w:styleId="Ttulo4">
+  <w:style w:type="paragraph" w:styleId="Heading4">
     <w:name w:val="heading 4"/>
     <w:basedOn w:val="Normal"/>
     <w:next w:val="Normal"/>
-    <w:link w:val="Ttulo4Car"/>
+    <w:link w:val="Heading4Char"/>
     <w:uiPriority w:val="9"/>
     <w:semiHidden/>
     <w:unhideWhenUsed/>
@@ -4433,11 +4629,11 @@
       <w:color w:val="4F81BD" w:themeColor="accent1"/>
     </w:rPr>
   </w:style>
-  <w:style w:type="paragraph" w:styleId="Ttulo7">
+  <w:style w:type="paragraph" w:styleId="Heading7">
     <w:name w:val="heading 7"/>
     <w:basedOn w:val="Normal"/>
     <w:next w:val="Normal"/>
-    <w:link w:val="Ttulo7Car"/>
+    <w:link w:val="Heading7Char"/>
     <w:uiPriority w:val="9"/>
     <w:semiHidden/>
     <w:unhideWhenUsed/>
@@ -4456,11 +4652,11 @@
       <w:color w:val="404040" w:themeColor="text1" w:themeTint="BF"/>
     </w:rPr>
   </w:style>
-  <w:style w:type="paragraph" w:styleId="Ttulo8">
+  <w:style w:type="paragraph" w:styleId="Heading8">
     <w:name w:val="heading 8"/>
     <w:basedOn w:val="Normal"/>
     <w:next w:val="Normal"/>
-    <w:link w:val="Ttulo8Car"/>
+    <w:link w:val="Heading8Char"/>
     <w:uiPriority w:val="9"/>
     <w:semiHidden/>
     <w:unhideWhenUsed/>
@@ -4478,13 +4674,13 @@
       <w:sz w:val="20"/>
     </w:rPr>
   </w:style>
-  <w:style w:type="character" w:default="1" w:styleId="Fuentedeprrafopredeter">
+  <w:style w:type="character" w:default="1" w:styleId="DefaultParagraphFont">
     <w:name w:val="Default Paragraph Font"/>
     <w:uiPriority w:val="1"/>
     <w:semiHidden/>
     <w:unhideWhenUsed/>
   </w:style>
-  <w:style w:type="table" w:default="1" w:styleId="Tablanormal">
+  <w:style w:type="table" w:default="1" w:styleId="TableNormal">
     <w:name w:val="Normal Table"/>
     <w:uiPriority w:val="99"/>
     <w:semiHidden/>
@@ -4499,16 +4695,16 @@
       </w:tblCellMar>
     </w:tblPr>
   </w:style>
-  <w:style w:type="numbering" w:default="1" w:styleId="Sinlista">
+  <w:style w:type="numbering" w:default="1" w:styleId="NoList">
     <w:name w:val="No List"/>
     <w:uiPriority w:val="99"/>
     <w:semiHidden/>
     <w:unhideWhenUsed/>
   </w:style>
-  <w:style w:type="paragraph" w:styleId="Encabezado">
+  <w:style w:type="paragraph" w:styleId="Header">
     <w:name w:val="header"/>
     <w:basedOn w:val="Normal"/>
-    <w:link w:val="EncabezadoCar"/>
+    <w:link w:val="HeaderChar"/>
     <w:unhideWhenUsed/>
     <w:rsid w:val="003D6016"/>
     <w:pPr>
@@ -4518,17 +4714,17 @@
       </w:tabs>
     </w:pPr>
   </w:style>
-  <w:style w:type="character" w:customStyle="1" w:styleId="EncabezadoCar">
-    <w:name w:val="Encabezado Car"/>
-    <w:basedOn w:val="Fuentedeprrafopredeter"/>
-    <w:link w:val="Encabezado"/>
+  <w:style w:type="character" w:customStyle="1" w:styleId="HeaderChar">
+    <w:name w:val="Header Char"/>
+    <w:basedOn w:val="DefaultParagraphFont"/>
+    <w:link w:val="Header"/>
     <w:uiPriority w:val="99"/>
     <w:rsid w:val="003D6016"/>
   </w:style>
-  <w:style w:type="paragraph" w:styleId="Piedepgina">
+  <w:style w:type="paragraph" w:styleId="Footer">
     <w:name w:val="footer"/>
     <w:basedOn w:val="Normal"/>
-    <w:link w:val="PiedepginaCar"/>
+    <w:link w:val="FooterChar"/>
     <w:uiPriority w:val="99"/>
     <w:unhideWhenUsed/>
     <w:rsid w:val="003D6016"/>
@@ -4539,17 +4735,17 @@
       </w:tabs>
     </w:pPr>
   </w:style>
-  <w:style w:type="character" w:customStyle="1" w:styleId="PiedepginaCar">
-    <w:name w:val="Pie de página Car"/>
-    <w:basedOn w:val="Fuentedeprrafopredeter"/>
-    <w:link w:val="Piedepgina"/>
+  <w:style w:type="character" w:customStyle="1" w:styleId="FooterChar">
+    <w:name w:val="Footer Char"/>
+    <w:basedOn w:val="DefaultParagraphFont"/>
+    <w:link w:val="Footer"/>
     <w:uiPriority w:val="99"/>
     <w:rsid w:val="003D6016"/>
   </w:style>
-  <w:style w:type="character" w:customStyle="1" w:styleId="Ttulo2Car">
-    <w:name w:val="Título 2 Car"/>
-    <w:basedOn w:val="Fuentedeprrafopredeter"/>
-    <w:link w:val="Ttulo2"/>
+  <w:style w:type="character" w:customStyle="1" w:styleId="Heading2Char">
+    <w:name w:val="Heading 2 Char"/>
+    <w:basedOn w:val="DefaultParagraphFont"/>
+    <w:link w:val="Heading2"/>
     <w:rsid w:val="00B7705D"/>
     <w:rPr>
       <w:rFonts w:ascii="Times New Roman" w:eastAsia="Times New Roman" w:hAnsi="Times New Roman" w:cs="Times New Roman"/>
@@ -4560,7 +4756,7 @@
   </w:style>
   <w:style w:type="paragraph" w:customStyle="1" w:styleId="Artculo">
     <w:name w:val="Artículo"/>
-    <w:basedOn w:val="Textoindependiente"/>
+    <w:basedOn w:val="BodyText"/>
     <w:link w:val="ArtculoChar2"/>
     <w:rsid w:val="00B7705D"/>
     <w:pPr>
@@ -4583,10 +4779,10 @@
       <w:lang w:val="es-ES_tradnl"/>
     </w:rPr>
   </w:style>
-  <w:style w:type="paragraph" w:styleId="Textoindependiente">
+  <w:style w:type="paragraph" w:styleId="BodyText">
     <w:name w:val="Body Text"/>
     <w:basedOn w:val="Normal"/>
-    <w:link w:val="TextoindependienteCar"/>
+    <w:link w:val="BodyTextChar"/>
     <w:uiPriority w:val="99"/>
     <w:unhideWhenUsed/>
     <w:rsid w:val="00B7705D"/>
@@ -4594,10 +4790,10 @@
       <w:spacing w:after="120"/>
     </w:pPr>
   </w:style>
-  <w:style w:type="character" w:customStyle="1" w:styleId="TextoindependienteCar">
-    <w:name w:val="Texto independiente Car"/>
-    <w:basedOn w:val="Fuentedeprrafopredeter"/>
-    <w:link w:val="Textoindependiente"/>
+  <w:style w:type="character" w:customStyle="1" w:styleId="BodyTextChar">
+    <w:name w:val="Body Text Char"/>
+    <w:basedOn w:val="DefaultParagraphFont"/>
+    <w:link w:val="BodyText"/>
     <w:uiPriority w:val="99"/>
     <w:rsid w:val="00B7705D"/>
     <w:rPr>
@@ -4605,7 +4801,7 @@
       <w:szCs w:val="20"/>
     </w:rPr>
   </w:style>
-  <w:style w:type="paragraph" w:styleId="Prrafodelista">
+  <w:style w:type="paragraph" w:styleId="ListParagraph">
     <w:name w:val="List Paragraph"/>
     <w:basedOn w:val="Normal"/>
     <w:uiPriority w:val="34"/>
@@ -4616,10 +4812,10 @@
       <w:contextualSpacing/>
     </w:pPr>
   </w:style>
-  <w:style w:type="paragraph" w:styleId="Textodeglobo">
+  <w:style w:type="paragraph" w:styleId="BalloonText">
     <w:name w:val="Balloon Text"/>
     <w:basedOn w:val="Normal"/>
-    <w:link w:val="TextodegloboCar"/>
+    <w:link w:val="BalloonTextChar"/>
     <w:uiPriority w:val="99"/>
     <w:unhideWhenUsed/>
     <w:rsid w:val="00374E5F"/>
@@ -4629,10 +4825,10 @@
       <w:szCs w:val="16"/>
     </w:rPr>
   </w:style>
-  <w:style w:type="character" w:customStyle="1" w:styleId="TextodegloboCar">
-    <w:name w:val="Texto de globo Car"/>
-    <w:basedOn w:val="Fuentedeprrafopredeter"/>
-    <w:link w:val="Textodeglobo"/>
+  <w:style w:type="character" w:customStyle="1" w:styleId="BalloonTextChar">
+    <w:name w:val="Balloon Text Char"/>
+    <w:basedOn w:val="DefaultParagraphFont"/>
+    <w:link w:val="BalloonText"/>
     <w:uiPriority w:val="99"/>
     <w:rsid w:val="00374E5F"/>
     <w:rPr>
@@ -4665,10 +4861,10 @@
       <w:spacing w:before="120" w:after="120"/>
     </w:pPr>
   </w:style>
-  <w:style w:type="paragraph" w:styleId="Textonotapie">
+  <w:style w:type="paragraph" w:styleId="FootnoteText">
     <w:name w:val="footnote text"/>
     <w:basedOn w:val="Normal"/>
-    <w:link w:val="TextonotapieCar"/>
+    <w:link w:val="FootnoteTextChar"/>
     <w:semiHidden/>
     <w:unhideWhenUsed/>
     <w:rsid w:val="00DC5177"/>
@@ -4676,10 +4872,10 @@
       <w:sz w:val="20"/>
     </w:rPr>
   </w:style>
-  <w:style w:type="character" w:customStyle="1" w:styleId="TextonotapieCar">
-    <w:name w:val="Texto nota pie Car"/>
-    <w:basedOn w:val="Fuentedeprrafopredeter"/>
-    <w:link w:val="Textonotapie"/>
+  <w:style w:type="character" w:customStyle="1" w:styleId="FootnoteTextChar">
+    <w:name w:val="Footnote Text Char"/>
+    <w:basedOn w:val="DefaultParagraphFont"/>
+    <w:link w:val="FootnoteText"/>
     <w:uiPriority w:val="99"/>
     <w:semiHidden/>
     <w:rsid w:val="00DC5177"/>
@@ -4689,9 +4885,9 @@
       <w:szCs w:val="20"/>
     </w:rPr>
   </w:style>
-  <w:style w:type="character" w:styleId="Refdenotaalpie">
+  <w:style w:type="character" w:styleId="FootnoteReference">
     <w:name w:val="footnote reference"/>
-    <w:basedOn w:val="Fuentedeprrafopredeter"/>
+    <w:basedOn w:val="DefaultParagraphFont"/>
     <w:semiHidden/>
     <w:unhideWhenUsed/>
     <w:rsid w:val="00DC5177"/>
@@ -4699,10 +4895,10 @@
       <w:vertAlign w:val="superscript"/>
     </w:rPr>
   </w:style>
-  <w:style w:type="paragraph" w:styleId="Sangradetextonormal">
+  <w:style w:type="paragraph" w:styleId="BodyTextIndent">
     <w:name w:val="Body Text Indent"/>
     <w:basedOn w:val="Normal"/>
-    <w:link w:val="SangradetextonormalCar"/>
+    <w:link w:val="BodyTextIndentChar"/>
     <w:rsid w:val="005968F0"/>
     <w:pPr>
       <w:numPr>
@@ -4717,10 +4913,10 @@
       <w:lang w:val="es-ES_tradnl"/>
     </w:rPr>
   </w:style>
-  <w:style w:type="character" w:customStyle="1" w:styleId="SangradetextonormalCar">
-    <w:name w:val="Sangría de texto normal Car"/>
-    <w:basedOn w:val="Fuentedeprrafopredeter"/>
-    <w:link w:val="Sangradetextonormal"/>
+  <w:style w:type="character" w:customStyle="1" w:styleId="BodyTextIndentChar">
+    <w:name w:val="Body Text Indent Char"/>
+    <w:basedOn w:val="DefaultParagraphFont"/>
+    <w:link w:val="BodyTextIndent"/>
     <w:rsid w:val="005968F0"/>
     <w:rPr>
       <w:rFonts w:ascii="Times New Roman" w:eastAsia="Times New Roman" w:hAnsi="Times New Roman" w:cs="Times New Roman"/>
@@ -4728,10 +4924,10 @@
       <w:lang w:val="es-ES_tradnl"/>
     </w:rPr>
   </w:style>
-  <w:style w:type="paragraph" w:styleId="Textoindependienteprimerasangra">
+  <w:style w:type="paragraph" w:styleId="BodyTextFirstIndent">
     <w:name w:val="Body Text First Indent"/>
-    <w:basedOn w:val="Textoindependiente"/>
-    <w:link w:val="TextoindependienteprimerasangraCar"/>
+    <w:basedOn w:val="BodyText"/>
+    <w:link w:val="BodyTextFirstIndentChar"/>
     <w:rsid w:val="005968F0"/>
     <w:pPr>
       <w:numPr>
@@ -4749,10 +4945,10 @@
       <w:lang w:val="es-ES_tradnl"/>
     </w:rPr>
   </w:style>
-  <w:style w:type="character" w:customStyle="1" w:styleId="TextoindependienteprimerasangraCar">
-    <w:name w:val="Texto independiente primera sangría Car"/>
-    <w:basedOn w:val="TextoindependienteCar"/>
-    <w:link w:val="Textoindependienteprimerasangra"/>
+  <w:style w:type="character" w:customStyle="1" w:styleId="BodyTextFirstIndentChar">
+    <w:name w:val="Body Text First Indent Char"/>
+    <w:basedOn w:val="BodyTextChar"/>
+    <w:link w:val="BodyTextFirstIndent"/>
     <w:rsid w:val="005968F0"/>
     <w:rPr>
       <w:rFonts w:ascii="Times New Roman" w:eastAsia="Times New Roman" w:hAnsi="Times New Roman" w:cs="Times New Roman"/>
@@ -4781,10 +4977,10 @@
       <w:lang w:val="es-ES_tradnl"/>
     </w:rPr>
   </w:style>
-  <w:style w:type="character" w:customStyle="1" w:styleId="Ttulo4Car">
-    <w:name w:val="Título 4 Car"/>
-    <w:basedOn w:val="Fuentedeprrafopredeter"/>
-    <w:link w:val="Ttulo4"/>
+  <w:style w:type="character" w:customStyle="1" w:styleId="Heading4Char">
+    <w:name w:val="Heading 4 Char"/>
+    <w:basedOn w:val="DefaultParagraphFont"/>
+    <w:link w:val="Heading4"/>
     <w:uiPriority w:val="9"/>
     <w:semiHidden/>
     <w:rsid w:val="002544BC"/>
@@ -4798,10 +4994,10 @@
       <w:szCs w:val="20"/>
     </w:rPr>
   </w:style>
-  <w:style w:type="character" w:customStyle="1" w:styleId="Ttulo7Car">
-    <w:name w:val="Título 7 Car"/>
-    <w:basedOn w:val="Fuentedeprrafopredeter"/>
-    <w:link w:val="Ttulo7"/>
+  <w:style w:type="character" w:customStyle="1" w:styleId="Heading7Char">
+    <w:name w:val="Heading 7 Char"/>
+    <w:basedOn w:val="DefaultParagraphFont"/>
+    <w:link w:val="Heading7"/>
     <w:uiPriority w:val="9"/>
     <w:semiHidden/>
     <w:rsid w:val="002544BC"/>
@@ -4813,10 +5009,10 @@
       <w:szCs w:val="20"/>
     </w:rPr>
   </w:style>
-  <w:style w:type="character" w:customStyle="1" w:styleId="Ttulo8Car">
-    <w:name w:val="Título 8 Car"/>
-    <w:basedOn w:val="Fuentedeprrafopredeter"/>
-    <w:link w:val="Ttulo8"/>
+  <w:style w:type="character" w:customStyle="1" w:styleId="Heading8Char">
+    <w:name w:val="Heading 8 Char"/>
+    <w:basedOn w:val="DefaultParagraphFont"/>
+    <w:link w:val="Heading8"/>
     <w:uiPriority w:val="9"/>
     <w:semiHidden/>
     <w:rsid w:val="002544BC"/>
@@ -4827,9 +5023,9 @@
       <w:szCs w:val="20"/>
     </w:rPr>
   </w:style>
-  <w:style w:type="table" w:styleId="Tablaconcuadrcula">
+  <w:style w:type="table" w:styleId="TableGrid">
     <w:name w:val="Table Grid"/>
-    <w:basedOn w:val="Tablanormal"/>
+    <w:basedOn w:val="TableNormal"/>
     <w:rsid w:val="00E11FF4"/>
     <w:pPr>
       <w:widowControl w:val="0"/>
@@ -4843,7 +5039,6 @@
       <w:lang w:eastAsia="es-BO"/>
     </w:rPr>
     <w:tblPr>
-      <w:tblInd w:w="0" w:type="dxa"/>
       <w:tblBorders>
         <w:top w:val="single" w:sz="4" w:space="0" w:color="auto"/>
         <w:left w:val="single" w:sz="4" w:space="0" w:color="auto"/>
@@ -4852,18 +5047,12 @@
         <w:insideH w:val="single" w:sz="4" w:space="0" w:color="auto"/>
         <w:insideV w:val="single" w:sz="4" w:space="0" w:color="auto"/>
       </w:tblBorders>
-      <w:tblCellMar>
-        <w:top w:w="0" w:type="dxa"/>
-        <w:left w:w="108" w:type="dxa"/>
-        <w:bottom w:w="0" w:type="dxa"/>
-        <w:right w:w="108" w:type="dxa"/>
-      </w:tblCellMar>
     </w:tblPr>
   </w:style>
-  <w:style w:type="paragraph" w:styleId="Puesto">
+  <w:style w:type="paragraph" w:styleId="Title">
     <w:name w:val="Title"/>
     <w:basedOn w:val="Normal"/>
-    <w:link w:val="PuestoCar"/>
+    <w:link w:val="TitleChar"/>
     <w:qFormat/>
     <w:rsid w:val="0059438D"/>
     <w:pPr>
@@ -4879,10 +5068,10 @@
       <w:smallCaps/>
     </w:rPr>
   </w:style>
-  <w:style w:type="character" w:customStyle="1" w:styleId="PuestoCar">
-    <w:name w:val="Puesto Car"/>
-    <w:basedOn w:val="Fuentedeprrafopredeter"/>
-    <w:link w:val="Puesto"/>
+  <w:style w:type="character" w:customStyle="1" w:styleId="TitleChar">
+    <w:name w:val="Title Char"/>
+    <w:basedOn w:val="DefaultParagraphFont"/>
+    <w:link w:val="Title"/>
     <w:rsid w:val="0059438D"/>
     <w:rPr>
       <w:rFonts w:ascii="Times New Roman" w:eastAsia="Times New Roman" w:hAnsi="Times New Roman" w:cs="Times New Roman"/>
@@ -4893,17 +5082,17 @@
   </w:style>
   <w:style w:type="character" w:customStyle="1" w:styleId="ArtculoChar">
     <w:name w:val="Artículo Char"/>
-    <w:basedOn w:val="Fuentedeprrafopredeter"/>
+    <w:basedOn w:val="DefaultParagraphFont"/>
     <w:rsid w:val="00FA1F21"/>
     <w:rPr>
       <w:sz w:val="22"/>
       <w:lang w:val="es-ES_tradnl"/>
     </w:rPr>
   </w:style>
-  <w:style w:type="paragraph" w:styleId="Sangra3detindependiente">
+  <w:style w:type="paragraph" w:styleId="BodyTextIndent3">
     <w:name w:val="Body Text Indent 3"/>
     <w:basedOn w:val="Normal"/>
-    <w:link w:val="Sangra3detindependienteCar"/>
+    <w:link w:val="BodyTextIndent3Char"/>
     <w:uiPriority w:val="99"/>
     <w:semiHidden/>
     <w:unhideWhenUsed/>
@@ -4917,10 +5106,10 @@
       <w:szCs w:val="16"/>
     </w:rPr>
   </w:style>
-  <w:style w:type="character" w:customStyle="1" w:styleId="Sangra3detindependienteCar">
-    <w:name w:val="Sangría 3 de t. independiente Car"/>
-    <w:basedOn w:val="Fuentedeprrafopredeter"/>
-    <w:link w:val="Sangra3detindependiente"/>
+  <w:style w:type="character" w:customStyle="1" w:styleId="BodyTextIndent3Char">
+    <w:name w:val="Body Text Indent 3 Char"/>
+    <w:basedOn w:val="DefaultParagraphFont"/>
+    <w:link w:val="BodyTextIndent3"/>
     <w:uiPriority w:val="99"/>
     <w:semiHidden/>
     <w:rsid w:val="002F3FA9"/>
@@ -5223,7 +5412,7 @@
 </file>
 
 <file path=customXml/itemProps1.xml><?xml version="1.0" encoding="utf-8"?>
-<ds:datastoreItem xmlns:ds="http://schemas.openxmlformats.org/officeDocument/2006/customXml" ds:itemID="{FB949F10-7E30-47F9-8CCA-E820A38E96CE}">
+<ds:datastoreItem xmlns:ds="http://schemas.openxmlformats.org/officeDocument/2006/customXml" ds:itemID="{51A712AE-10D1-4362-B5DD-764F65183CC3}">
   <ds:schemaRefs>
     <ds:schemaRef ds:uri="http://schemas.openxmlformats.org/officeDocument/2006/bibliography"/>
   </ds:schemaRefs>

</xml_diff>